<commit_message>
added appreciation on bulettin
</commit_message>
<xml_diff>
--- a/templates/bulletin-3-notes.docx
+++ b/templates/bulletin-3-notes.docx
@@ -614,7 +614,6 @@
                 <w:lang w:val="fr-FR"/>
               </w:rPr>
             </w:pPr>
-            <w:bookmarkStart w:id="0" w:name="_GoBack" w:colFirst="1" w:colLast="1"/>
             <w:r>
               <w:rPr>
                 <w:rFonts w:ascii="Arial Narrow" w:hAnsi="Arial Narrow"/>
@@ -1418,6 +1417,35 @@
                 <w:szCs w:val="18"/>
                 <w:lang w:val="fr-FR"/>
               </w:rPr>
+              <w:t>{</w:t>
+            </w:r>
+            <w:proofErr w:type="spellStart"/>
+            <w:r>
+              <w:rPr>
+                <w:rFonts w:ascii="Arial Narrow" w:hAnsi="Arial Narrow"/>
+                <w:sz w:val="18"/>
+                <w:szCs w:val="18"/>
+                <w:lang w:val="fr-FR"/>
+              </w:rPr>
+              <w:t>appreciation</w:t>
+            </w:r>
+            <w:proofErr w:type="spellEnd"/>
+            <w:r>
+              <w:rPr>
+                <w:rFonts w:ascii="Arial Narrow" w:hAnsi="Arial Narrow"/>
+                <w:sz w:val="18"/>
+                <w:szCs w:val="18"/>
+                <w:lang w:val="fr-FR"/>
+              </w:rPr>
+              <w:t>}</w:t>
+            </w:r>
+            <w:r>
+              <w:rPr>
+                <w:rFonts w:ascii="Arial Narrow" w:hAnsi="Arial Narrow"/>
+                <w:sz w:val="18"/>
+                <w:szCs w:val="18"/>
+                <w:lang w:val="fr-FR"/>
+              </w:rPr>
               <w:t>{/</w:t>
             </w:r>
             <w:proofErr w:type="spellStart"/>
@@ -1443,7 +1471,6 @@
           </w:p>
         </w:tc>
       </w:tr>
-      <w:bookmarkEnd w:id="0"/>
     </w:tbl>
     <w:p>
       <w:pPr>
@@ -1907,23 +1934,31 @@
     <w:tbl>
       <w:tblPr>
         <w:tblStyle w:val="TableGrid"/>
-        <w:tblW w:w="10949" w:type="dxa"/>
+        <w:tblW w:w="10959" w:type="dxa"/>
+        <w:tblLayout w:type="fixed"/>
         <w:tblLook w:val="04A0" w:firstRow="1" w:lastRow="0" w:firstColumn="1" w:lastColumn="0" w:noHBand="0" w:noVBand="1"/>
       </w:tblPr>
       <w:tblGrid>
-        <w:gridCol w:w="3100"/>
-        <w:gridCol w:w="549"/>
-        <w:gridCol w:w="3650"/>
-        <w:gridCol w:w="3650"/>
+        <w:gridCol w:w="2427"/>
+        <w:gridCol w:w="808"/>
+        <w:gridCol w:w="4869"/>
+        <w:gridCol w:w="10"/>
+        <w:gridCol w:w="2835"/>
+        <w:gridCol w:w="10"/>
       </w:tblGrid>
       <w:tr>
         <w:trPr>
+          <w:gridAfter w:val="1"/>
+          <w:wAfter w:w="10" w:type="dxa"/>
           <w:trHeight w:val="550"/>
         </w:trPr>
         <w:tc>
           <w:tcPr>
-            <w:tcW w:w="3649" w:type="dxa"/>
+            <w:tcW w:w="3235" w:type="dxa"/>
             <w:gridSpan w:val="2"/>
+            <w:tcBorders>
+              <w:bottom w:val="single" w:sz="4" w:space="0" w:color="auto"/>
+            </w:tcBorders>
           </w:tcPr>
           <w:p>
             <w:pPr>
@@ -1944,7 +1979,7 @@
         </w:tc>
         <w:tc>
           <w:tcPr>
-            <w:tcW w:w="3650" w:type="dxa"/>
+            <w:tcW w:w="4869" w:type="dxa"/>
           </w:tcPr>
           <w:p>
             <w:pPr>
@@ -1965,7 +2000,8 @@
         </w:tc>
         <w:tc>
           <w:tcPr>
-            <w:tcW w:w="3650" w:type="dxa"/>
+            <w:tcW w:w="2845" w:type="dxa"/>
+            <w:gridSpan w:val="2"/>
           </w:tcPr>
           <w:p>
             <w:pPr>
@@ -1991,7 +2027,11 @@
         </w:trPr>
         <w:tc>
           <w:tcPr>
-            <w:tcW w:w="3100" w:type="dxa"/>
+            <w:tcW w:w="2427" w:type="dxa"/>
+            <w:tcBorders>
+              <w:bottom w:val="nil"/>
+              <w:right w:val="nil"/>
+            </w:tcBorders>
           </w:tcPr>
           <w:p>
             <w:pPr>
@@ -2012,21 +2052,55 @@
         </w:tc>
         <w:tc>
           <w:tcPr>
-            <w:tcW w:w="549" w:type="dxa"/>
-          </w:tcPr>
-          <w:p>
-            <w:pPr>
-              <w:jc w:val="center"/>
-              <w:rPr>
-                <w:rFonts w:ascii="Arial Narrow" w:hAnsi="Arial Narrow"/>
-                <w:lang w:val="fr-FR"/>
-              </w:rPr>
-            </w:pPr>
-          </w:p>
-        </w:tc>
-        <w:tc>
-          <w:tcPr>
-            <w:tcW w:w="3650" w:type="dxa"/>
+            <w:tcW w:w="808" w:type="dxa"/>
+            <w:tcBorders>
+              <w:left w:val="nil"/>
+              <w:bottom w:val="nil"/>
+            </w:tcBorders>
+          </w:tcPr>
+          <w:p>
+            <w:pPr>
+              <w:jc w:val="center"/>
+              <w:rPr>
+                <w:rFonts w:ascii="Arial Narrow" w:hAnsi="Arial Narrow"/>
+                <w:sz w:val="28"/>
+                <w:szCs w:val="28"/>
+                <w:lang w:val="fr-FR"/>
+              </w:rPr>
+            </w:pPr>
+            <w:r>
+              <w:rPr>
+                <w:rFonts w:ascii="Arial Narrow" w:hAnsi="Arial Narrow"/>
+                <w:sz w:val="28"/>
+                <w:szCs w:val="28"/>
+                <w:lang w:val="fr-FR"/>
+              </w:rPr>
+              <w:t>{</w:t>
+            </w:r>
+            <w:r>
+              <w:rPr>
+                <w:rFonts w:ascii="Arial Narrow" w:hAnsi="Arial Narrow"/>
+                <w:sz w:val="28"/>
+                <w:szCs w:val="28"/>
+                <w:lang w:val="fr-FR"/>
+              </w:rPr>
+              <w:t>congratulations</w:t>
+            </w:r>
+            <w:r>
+              <w:rPr>
+                <w:rFonts w:ascii="Arial Narrow" w:hAnsi="Arial Narrow"/>
+                <w:sz w:val="28"/>
+                <w:szCs w:val="28"/>
+                <w:lang w:val="fr-FR"/>
+              </w:rPr>
+              <w:t>}</w:t>
+            </w:r>
+          </w:p>
+        </w:tc>
+        <w:tc>
+          <w:tcPr>
+            <w:tcW w:w="4879" w:type="dxa"/>
+            <w:gridSpan w:val="2"/>
             <w:vMerge w:val="restart"/>
           </w:tcPr>
           <w:p>
@@ -2037,11 +2111,14 @@
                 <w:lang w:val="fr-FR"/>
               </w:rPr>
             </w:pPr>
-          </w:p>
-        </w:tc>
-        <w:tc>
-          <w:tcPr>
-            <w:tcW w:w="3650" w:type="dxa"/>
+            <w:bookmarkStart w:id="0" w:name="_GoBack"/>
+            <w:bookmarkEnd w:id="0"/>
+          </w:p>
+        </w:tc>
+        <w:tc>
+          <w:tcPr>
+            <w:tcW w:w="2845" w:type="dxa"/>
+            <w:gridSpan w:val="2"/>
             <w:vMerge w:val="restart"/>
           </w:tcPr>
           <w:p>
@@ -2061,7 +2138,12 @@
         </w:trPr>
         <w:tc>
           <w:tcPr>
-            <w:tcW w:w="3100" w:type="dxa"/>
+            <w:tcW w:w="2427" w:type="dxa"/>
+            <w:tcBorders>
+              <w:top w:val="nil"/>
+              <w:bottom w:val="nil"/>
+              <w:right w:val="nil"/>
+            </w:tcBorders>
           </w:tcPr>
           <w:p>
             <w:pPr>
@@ -2082,21 +2164,56 @@
         </w:tc>
         <w:tc>
           <w:tcPr>
-            <w:tcW w:w="549" w:type="dxa"/>
-          </w:tcPr>
-          <w:p>
-            <w:pPr>
-              <w:jc w:val="center"/>
-              <w:rPr>
-                <w:rFonts w:ascii="Arial Narrow" w:hAnsi="Arial Narrow"/>
-                <w:lang w:val="fr-FR"/>
-              </w:rPr>
-            </w:pPr>
-          </w:p>
-        </w:tc>
-        <w:tc>
-          <w:tcPr>
-            <w:tcW w:w="3650" w:type="dxa"/>
+            <w:tcW w:w="808" w:type="dxa"/>
+            <w:tcBorders>
+              <w:top w:val="nil"/>
+              <w:left w:val="nil"/>
+              <w:bottom w:val="nil"/>
+            </w:tcBorders>
+          </w:tcPr>
+          <w:p>
+            <w:pPr>
+              <w:jc w:val="center"/>
+              <w:rPr>
+                <w:rFonts w:ascii="Arial Narrow" w:hAnsi="Arial Narrow"/>
+                <w:sz w:val="28"/>
+                <w:szCs w:val="28"/>
+                <w:lang w:val="fr-FR"/>
+              </w:rPr>
+            </w:pPr>
+            <w:r>
+              <w:rPr>
+                <w:rFonts w:ascii="Arial Narrow" w:hAnsi="Arial Narrow"/>
+                <w:sz w:val="28"/>
+                <w:szCs w:val="28"/>
+                <w:lang w:val="fr-FR"/>
+              </w:rPr>
+              <w:t>{</w:t>
+            </w:r>
+            <w:r>
+              <w:rPr>
+                <w:rFonts w:ascii="Arial Narrow" w:hAnsi="Arial Narrow"/>
+                <w:sz w:val="28"/>
+                <w:szCs w:val="28"/>
+                <w:lang w:val="fr-FR"/>
+              </w:rPr>
+              <w:t>encouragement</w:t>
+            </w:r>
+            <w:r>
+              <w:rPr>
+                <w:rFonts w:ascii="Arial Narrow" w:hAnsi="Arial Narrow"/>
+                <w:sz w:val="28"/>
+                <w:szCs w:val="28"/>
+                <w:lang w:val="fr-FR"/>
+              </w:rPr>
+              <w:t>}</w:t>
+            </w:r>
+          </w:p>
+        </w:tc>
+        <w:tc>
+          <w:tcPr>
+            <w:tcW w:w="4879" w:type="dxa"/>
+            <w:gridSpan w:val="2"/>
             <w:vMerge/>
           </w:tcPr>
           <w:p>
@@ -2111,7 +2228,8 @@
         </w:tc>
         <w:tc>
           <w:tcPr>
-            <w:tcW w:w="3650" w:type="dxa"/>
+            <w:tcW w:w="2845" w:type="dxa"/>
+            <w:gridSpan w:val="2"/>
             <w:vMerge/>
           </w:tcPr>
           <w:p>
@@ -2131,7 +2249,12 @@
         </w:trPr>
         <w:tc>
           <w:tcPr>
-            <w:tcW w:w="3100" w:type="dxa"/>
+            <w:tcW w:w="2427" w:type="dxa"/>
+            <w:tcBorders>
+              <w:top w:val="nil"/>
+              <w:bottom w:val="nil"/>
+              <w:right w:val="nil"/>
+            </w:tcBorders>
           </w:tcPr>
           <w:p>
             <w:pPr>
@@ -2152,21 +2275,58 @@
         </w:tc>
         <w:tc>
           <w:tcPr>
-            <w:tcW w:w="549" w:type="dxa"/>
-          </w:tcPr>
-          <w:p>
-            <w:pPr>
-              <w:jc w:val="center"/>
-              <w:rPr>
-                <w:rFonts w:ascii="Arial Narrow" w:hAnsi="Arial Narrow"/>
-                <w:lang w:val="fr-FR"/>
-              </w:rPr>
-            </w:pPr>
-          </w:p>
-        </w:tc>
-        <w:tc>
-          <w:tcPr>
-            <w:tcW w:w="3650" w:type="dxa"/>
+            <w:tcW w:w="808" w:type="dxa"/>
+            <w:tcBorders>
+              <w:top w:val="nil"/>
+              <w:left w:val="nil"/>
+              <w:bottom w:val="nil"/>
+            </w:tcBorders>
+          </w:tcPr>
+          <w:p>
+            <w:pPr>
+              <w:jc w:val="center"/>
+              <w:rPr>
+                <w:rFonts w:ascii="Arial Narrow" w:hAnsi="Arial Narrow"/>
+                <w:sz w:val="28"/>
+                <w:szCs w:val="28"/>
+                <w:lang w:val="fr-FR"/>
+              </w:rPr>
+            </w:pPr>
+            <w:r>
+              <w:rPr>
+                <w:rFonts w:ascii="Arial Narrow" w:hAnsi="Arial Narrow"/>
+                <w:sz w:val="28"/>
+                <w:szCs w:val="28"/>
+                <w:lang w:val="fr-FR"/>
+              </w:rPr>
+              <w:t>{</w:t>
+            </w:r>
+            <w:proofErr w:type="spellStart"/>
+            <w:r>
+              <w:rPr>
+                <w:rFonts w:ascii="Arial Narrow" w:hAnsi="Arial Narrow"/>
+                <w:sz w:val="28"/>
+                <w:szCs w:val="28"/>
+                <w:lang w:val="fr-FR"/>
+              </w:rPr>
+              <w:t>honor</w:t>
+            </w:r>
+            <w:proofErr w:type="spellEnd"/>
+            <w:r>
+              <w:rPr>
+                <w:rFonts w:ascii="Arial Narrow" w:hAnsi="Arial Narrow"/>
+                <w:sz w:val="28"/>
+                <w:szCs w:val="28"/>
+                <w:lang w:val="fr-FR"/>
+              </w:rPr>
+              <w:t>}</w:t>
+            </w:r>
+          </w:p>
+        </w:tc>
+        <w:tc>
+          <w:tcPr>
+            <w:tcW w:w="4879" w:type="dxa"/>
+            <w:gridSpan w:val="2"/>
             <w:vMerge/>
           </w:tcPr>
           <w:p>
@@ -2181,7 +2341,8 @@
         </w:tc>
         <w:tc>
           <w:tcPr>
-            <w:tcW w:w="3650" w:type="dxa"/>
+            <w:tcW w:w="2845" w:type="dxa"/>
+            <w:gridSpan w:val="2"/>
             <w:vMerge/>
           </w:tcPr>
           <w:p>
@@ -2201,7 +2362,12 @@
         </w:trPr>
         <w:tc>
           <w:tcPr>
-            <w:tcW w:w="3100" w:type="dxa"/>
+            <w:tcW w:w="2427" w:type="dxa"/>
+            <w:tcBorders>
+              <w:top w:val="nil"/>
+              <w:bottom w:val="nil"/>
+              <w:right w:val="nil"/>
+            </w:tcBorders>
           </w:tcPr>
           <w:p>
             <w:pPr>
@@ -2222,21 +2388,56 @@
         </w:tc>
         <w:tc>
           <w:tcPr>
-            <w:tcW w:w="549" w:type="dxa"/>
-          </w:tcPr>
-          <w:p>
-            <w:pPr>
-              <w:jc w:val="center"/>
-              <w:rPr>
-                <w:rFonts w:ascii="Arial Narrow" w:hAnsi="Arial Narrow"/>
-                <w:lang w:val="fr-FR"/>
-              </w:rPr>
-            </w:pPr>
-          </w:p>
-        </w:tc>
-        <w:tc>
-          <w:tcPr>
-            <w:tcW w:w="3650" w:type="dxa"/>
+            <w:tcW w:w="808" w:type="dxa"/>
+            <w:tcBorders>
+              <w:top w:val="nil"/>
+              <w:left w:val="nil"/>
+              <w:bottom w:val="nil"/>
+            </w:tcBorders>
+          </w:tcPr>
+          <w:p>
+            <w:pPr>
+              <w:jc w:val="center"/>
+              <w:rPr>
+                <w:rFonts w:ascii="Arial Narrow" w:hAnsi="Arial Narrow"/>
+                <w:sz w:val="28"/>
+                <w:szCs w:val="28"/>
+                <w:lang w:val="fr-FR"/>
+              </w:rPr>
+            </w:pPr>
+            <w:r>
+              <w:rPr>
+                <w:rFonts w:ascii="Arial Narrow" w:hAnsi="Arial Narrow"/>
+                <w:sz w:val="28"/>
+                <w:szCs w:val="28"/>
+                <w:lang w:val="fr-FR"/>
+              </w:rPr>
+              <w:t>{</w:t>
+            </w:r>
+            <w:r>
+              <w:rPr>
+                <w:rFonts w:ascii="Arial Narrow" w:hAnsi="Arial Narrow"/>
+                <w:sz w:val="28"/>
+                <w:szCs w:val="28"/>
+                <w:lang w:val="fr-FR"/>
+              </w:rPr>
+              <w:t>warning</w:t>
+            </w:r>
+            <w:r>
+              <w:rPr>
+                <w:rFonts w:ascii="Arial Narrow" w:hAnsi="Arial Narrow"/>
+                <w:sz w:val="28"/>
+                <w:szCs w:val="28"/>
+                <w:lang w:val="fr-FR"/>
+              </w:rPr>
+              <w:t>}</w:t>
+            </w:r>
+          </w:p>
+        </w:tc>
+        <w:tc>
+          <w:tcPr>
+            <w:tcW w:w="4879" w:type="dxa"/>
+            <w:gridSpan w:val="2"/>
             <w:vMerge/>
           </w:tcPr>
           <w:p>
@@ -2251,7 +2452,8 @@
         </w:tc>
         <w:tc>
           <w:tcPr>
-            <w:tcW w:w="3650" w:type="dxa"/>
+            <w:tcW w:w="2845" w:type="dxa"/>
+            <w:gridSpan w:val="2"/>
             <w:vMerge/>
           </w:tcPr>
           <w:p>
@@ -2271,7 +2473,11 @@
         </w:trPr>
         <w:tc>
           <w:tcPr>
-            <w:tcW w:w="3100" w:type="dxa"/>
+            <w:tcW w:w="2427" w:type="dxa"/>
+            <w:tcBorders>
+              <w:top w:val="nil"/>
+              <w:right w:val="nil"/>
+            </w:tcBorders>
           </w:tcPr>
           <w:p>
             <w:pPr>
@@ -2292,21 +2498,57 @@
         </w:tc>
         <w:tc>
           <w:tcPr>
-            <w:tcW w:w="549" w:type="dxa"/>
-          </w:tcPr>
-          <w:p>
-            <w:pPr>
-              <w:jc w:val="center"/>
-              <w:rPr>
-                <w:rFonts w:ascii="Arial Narrow" w:hAnsi="Arial Narrow"/>
-                <w:lang w:val="fr-FR"/>
-              </w:rPr>
-            </w:pPr>
-          </w:p>
-        </w:tc>
-        <w:tc>
-          <w:tcPr>
-            <w:tcW w:w="3650" w:type="dxa"/>
+            <w:tcW w:w="808" w:type="dxa"/>
+            <w:tcBorders>
+              <w:top w:val="nil"/>
+              <w:left w:val="nil"/>
+            </w:tcBorders>
+          </w:tcPr>
+          <w:p>
+            <w:pPr>
+              <w:jc w:val="center"/>
+              <w:rPr>
+                <w:rFonts w:ascii="Arial Narrow" w:hAnsi="Arial Narrow"/>
+                <w:sz w:val="28"/>
+                <w:szCs w:val="28"/>
+                <w:lang w:val="fr-FR"/>
+              </w:rPr>
+            </w:pPr>
+            <w:r>
+              <w:rPr>
+                <w:rFonts w:ascii="Arial Narrow" w:hAnsi="Arial Narrow"/>
+                <w:sz w:val="28"/>
+                <w:szCs w:val="28"/>
+                <w:lang w:val="fr-FR"/>
+              </w:rPr>
+              <w:t>{</w:t>
+            </w:r>
+            <w:proofErr w:type="spellStart"/>
+            <w:r>
+              <w:rPr>
+                <w:rFonts w:ascii="Arial Narrow" w:hAnsi="Arial Narrow"/>
+                <w:sz w:val="28"/>
+                <w:szCs w:val="28"/>
+                <w:lang w:val="fr-FR"/>
+              </w:rPr>
+              <w:t>blame</w:t>
+            </w:r>
+            <w:proofErr w:type="spellEnd"/>
+            <w:r>
+              <w:rPr>
+                <w:rFonts w:ascii="Arial Narrow" w:hAnsi="Arial Narrow"/>
+                <w:sz w:val="28"/>
+                <w:szCs w:val="28"/>
+                <w:lang w:val="fr-FR"/>
+              </w:rPr>
+              <w:t>}</w:t>
+            </w:r>
+          </w:p>
+        </w:tc>
+        <w:tc>
+          <w:tcPr>
+            <w:tcW w:w="4879" w:type="dxa"/>
+            <w:gridSpan w:val="2"/>
             <w:vMerge/>
           </w:tcPr>
           <w:p>
@@ -2321,7 +2563,8 @@
         </w:tc>
         <w:tc>
           <w:tcPr>
-            <w:tcW w:w="3650" w:type="dxa"/>
+            <w:tcW w:w="2845" w:type="dxa"/>
+            <w:gridSpan w:val="2"/>
             <w:vMerge/>
           </w:tcPr>
           <w:p>

</xml_diff>

<commit_message>
update school info and bulletins
</commit_message>
<xml_diff>
--- a/templates/bulletin-3-notes.docx
+++ b/templates/bulletin-3-notes.docx
@@ -4,6 +4,9 @@
   <w:body>
     <w:p>
       <w:pPr>
+        <w:tabs>
+          <w:tab w:val="center" w:pos="5400"/>
+        </w:tabs>
         <w:rPr>
           <w:rFonts w:ascii="Arial Narrow" w:hAnsi="Arial Narrow"/>
         </w:rPr>
@@ -14,16 +17,16 @@
           <w:noProof/>
         </w:rPr>
         <w:drawing>
-          <wp:anchor distT="0" distB="0" distL="0" distR="0" simplePos="0" relativeHeight="251659264" behindDoc="0" locked="0" layoutInCell="1" allowOverlap="1" wp14:anchorId="4D2543F7" wp14:editId="46D9C15B">
+          <wp:anchor distT="0" distB="0" distL="0" distR="0" simplePos="0" relativeHeight="251659264" behindDoc="0" locked="0" layoutInCell="1" allowOverlap="1" wp14:anchorId="4D2543F7" wp14:editId="0E30B798">
             <wp:simplePos x="0" y="0"/>
             <wp:positionH relativeFrom="column">
               <wp:posOffset>-50800</wp:posOffset>
             </wp:positionH>
             <wp:positionV relativeFrom="paragraph">
-              <wp:posOffset>-473710</wp:posOffset>
+              <wp:posOffset>-474133</wp:posOffset>
             </wp:positionV>
-            <wp:extent cx="931333" cy="1241778"/>
-            <wp:effectExtent l="0" t="0" r="0" b="3175"/>
+            <wp:extent cx="717549" cy="956733"/>
+            <wp:effectExtent l="0" t="0" r="0" b="0"/>
             <wp:wrapNone/>
             <wp:docPr id="1" name="Picture 1"/>
             <wp:cNvGraphicFramePr>
@@ -39,7 +42,7 @@
                     </pic:cNvPicPr>
                   </pic:nvPicPr>
                   <pic:blipFill>
-                    <a:blip r:embed="rId4"/>
+                    <a:blip r:embed="rId6"/>
                     <a:stretch>
                       <a:fillRect/>
                     </a:stretch>
@@ -47,7 +50,7 @@
                   <pic:spPr bwMode="auto">
                     <a:xfrm>
                       <a:off x="0" y="0"/>
-                      <a:ext cx="931333" cy="1241778"/>
+                      <a:ext cx="723865" cy="965154"/>
                     </a:xfrm>
                     <a:prstGeom prst="rect">
                       <a:avLst/>
@@ -71,26 +74,74 @@
         <w:jc w:val="center"/>
         <w:rPr>
           <w:rFonts w:ascii="Arial Narrow" w:hAnsi="Arial Narrow"/>
-          <w:sz w:val="22"/>
-          <w:szCs w:val="22"/>
+          <w:sz w:val="44"/>
+          <w:szCs w:val="44"/>
         </w:rPr>
       </w:pPr>
       <w:r>
         <w:rPr>
           <w:rFonts w:ascii="Arial Narrow" w:hAnsi="Arial Narrow"/>
-          <w:sz w:val="72"/>
-          <w:szCs w:val="72"/>
-        </w:rPr>
-        <w:t>{schoolName}</w:t>
+          <w:sz w:val="44"/>
+          <w:szCs w:val="44"/>
+        </w:rPr>
+        <w:t>{</w:t>
+      </w:r>
+      <w:proofErr w:type="spellStart"/>
+      <w:r>
+        <w:rPr>
+          <w:rFonts w:ascii="Arial Narrow" w:hAnsi="Arial Narrow"/>
+          <w:sz w:val="44"/>
+          <w:szCs w:val="44"/>
+        </w:rPr>
+        <w:t>schoolName</w:t>
+      </w:r>
+      <w:bookmarkStart w:id="0" w:name="_GoBack"/>
+      <w:bookmarkEnd w:id="0"/>
+      <w:proofErr w:type="spellEnd"/>
+      <w:r>
+        <w:rPr>
+          <w:rFonts w:ascii="Arial Narrow" w:hAnsi="Arial Narrow"/>
+          <w:sz w:val="44"/>
+          <w:szCs w:val="44"/>
+        </w:rPr>
+        <w:t>}</w:t>
       </w:r>
     </w:p>
     <w:p>
       <w:pPr>
-        <w:rPr>
-          <w:rFonts w:ascii="Arial Narrow" w:hAnsi="Arial Narrow"/>
-          <w:lang w:val="fr-FR"/>
+        <w:jc w:val="center"/>
+        <w:rPr>
+          <w:rFonts w:ascii="Arial Narrow" w:hAnsi="Arial Narrow"/>
+          <w:sz w:val="16"/>
+          <w:szCs w:val="16"/>
         </w:rPr>
       </w:pPr>
+      <w:r>
+        <w:rPr>
+          <w:rFonts w:ascii="Arial Narrow" w:hAnsi="Arial Narrow"/>
+        </w:rPr>
+        <w:t>{</w:t>
+      </w:r>
+      <w:proofErr w:type="spellStart"/>
+      <w:r>
+        <w:rPr>
+          <w:rFonts w:ascii="Arial Narrow" w:hAnsi="Arial Narrow"/>
+        </w:rPr>
+        <w:t>s</w:t>
+      </w:r>
+      <w:r>
+        <w:rPr>
+          <w:rFonts w:ascii="Arial Narrow" w:hAnsi="Arial Narrow"/>
+        </w:rPr>
+        <w:t>choolSubName</w:t>
+      </w:r>
+      <w:proofErr w:type="spellEnd"/>
+      <w:r>
+        <w:rPr>
+          <w:rFonts w:ascii="Arial Narrow" w:hAnsi="Arial Narrow"/>
+        </w:rPr>
+        <w:t>}</w:t>
+      </w:r>
     </w:p>
     <w:tbl>
       <w:tblPr>
@@ -131,7 +182,21 @@
               <w:rPr>
                 <w:rFonts w:ascii="Arial Narrow" w:hAnsi="Arial Narrow"/>
               </w:rPr>
-              <w:t>{matricule}</w:t>
+              <w:t>{</w:t>
+            </w:r>
+            <w:proofErr w:type="spellStart"/>
+            <w:r>
+              <w:rPr>
+                <w:rFonts w:ascii="Arial Narrow" w:hAnsi="Arial Narrow"/>
+              </w:rPr>
+              <w:t>matricule</w:t>
+            </w:r>
+            <w:proofErr w:type="spellEnd"/>
+            <w:r>
+              <w:rPr>
+                <w:rFonts w:ascii="Arial Narrow" w:hAnsi="Arial Narrow"/>
+              </w:rPr>
+              <w:t>}</w:t>
             </w:r>
           </w:p>
         </w:tc>
@@ -151,6 +216,7 @@
               </w:rPr>
               <w:t>{</w:t>
             </w:r>
+            <w:proofErr w:type="spellStart"/>
             <w:r>
               <w:rPr>
                 <w:rFonts w:ascii="Arial Narrow" w:hAnsi="Arial Narrow"/>
@@ -181,6 +247,7 @@
               </w:rPr>
               <w:t>ame</w:t>
             </w:r>
+            <w:proofErr w:type="spellEnd"/>
             <w:r>
               <w:rPr>
                 <w:rFonts w:ascii="Arial Narrow" w:hAnsi="Arial Narrow"/>
@@ -199,11 +266,19 @@
                 <w:rFonts w:ascii="Arial Narrow" w:hAnsi="Arial Narrow"/>
               </w:rPr>
             </w:pPr>
-            <w:r>
-              <w:rPr>
-                <w:rFonts w:ascii="Arial Narrow" w:hAnsi="Arial Narrow"/>
-              </w:rPr>
-              <w:t>Classe:</w:t>
+            <w:proofErr w:type="spellStart"/>
+            <w:r>
+              <w:rPr>
+                <w:rFonts w:ascii="Arial Narrow" w:hAnsi="Arial Narrow"/>
+              </w:rPr>
+              <w:t>Classe</w:t>
+            </w:r>
+            <w:proofErr w:type="spellEnd"/>
+            <w:r>
+              <w:rPr>
+                <w:rFonts w:ascii="Arial Narrow" w:hAnsi="Arial Narrow"/>
+              </w:rPr>
+              <w:t>:</w:t>
             </w:r>
           </w:p>
         </w:tc>
@@ -240,11 +315,19 @@
                 <w:rFonts w:ascii="Arial Narrow" w:hAnsi="Arial Narrow"/>
               </w:rPr>
             </w:pPr>
-            <w:r>
-              <w:rPr>
-                <w:rFonts w:ascii="Arial Narrow" w:hAnsi="Arial Narrow"/>
-              </w:rPr>
-              <w:t>Sexe:</w:t>
+            <w:proofErr w:type="spellStart"/>
+            <w:r>
+              <w:rPr>
+                <w:rFonts w:ascii="Arial Narrow" w:hAnsi="Arial Narrow"/>
+              </w:rPr>
+              <w:t>Sexe</w:t>
+            </w:r>
+            <w:proofErr w:type="spellEnd"/>
+            <w:r>
+              <w:rPr>
+                <w:rFonts w:ascii="Arial Narrow" w:hAnsi="Arial Narrow"/>
+              </w:rPr>
+              <w:t>:</w:t>
             </w:r>
           </w:p>
         </w:tc>
@@ -363,7 +446,23 @@
                 <w:rFonts w:ascii="Arial Narrow" w:hAnsi="Arial Narrow"/>
                 <w:lang w:val="fr-FR"/>
               </w:rPr>
-              <w:t xml:space="preserve"> {classSize}</w:t>
+              <w:t xml:space="preserve"> {</w:t>
+            </w:r>
+            <w:proofErr w:type="spellStart"/>
+            <w:r>
+              <w:rPr>
+                <w:rFonts w:ascii="Arial Narrow" w:hAnsi="Arial Narrow"/>
+                <w:lang w:val="fr-FR"/>
+              </w:rPr>
+              <w:t>classSize</w:t>
+            </w:r>
+            <w:proofErr w:type="spellEnd"/>
+            <w:r>
+              <w:rPr>
+                <w:rFonts w:ascii="Arial Narrow" w:hAnsi="Arial Narrow"/>
+                <w:lang w:val="fr-FR"/>
+              </w:rPr>
+              <w:t>}</w:t>
             </w:r>
           </w:p>
         </w:tc>
@@ -394,7 +493,14 @@
               <w:rPr>
                 <w:rFonts w:ascii="Arial Narrow" w:hAnsi="Arial Narrow"/>
               </w:rPr>
-              <w:t xml:space="preserve"> {school</w:t>
+              <w:t xml:space="preserve"> {</w:t>
+            </w:r>
+            <w:proofErr w:type="spellStart"/>
+            <w:r>
+              <w:rPr>
+                <w:rFonts w:ascii="Arial Narrow" w:hAnsi="Arial Narrow"/>
+              </w:rPr>
+              <w:t>school</w:t>
             </w:r>
             <w:r>
               <w:rPr>
@@ -406,20 +512,19 @@
               <w:rPr>
                 <w:rFonts w:ascii="Arial Narrow" w:hAnsi="Arial Narrow"/>
               </w:rPr>
-              <w:t>ear}</w:t>
+              <w:t>ear</w:t>
+            </w:r>
+            <w:proofErr w:type="spellEnd"/>
+            <w:r>
+              <w:rPr>
+                <w:rFonts w:ascii="Arial Narrow" w:hAnsi="Arial Narrow"/>
+              </w:rPr>
+              <w:t>}</w:t>
             </w:r>
           </w:p>
         </w:tc>
       </w:tr>
     </w:tbl>
-    <w:p>
-      <w:pPr>
-        <w:rPr>
-          <w:rFonts w:ascii="Arial Narrow" w:hAnsi="Arial Narrow"/>
-          <w:lang w:val="fr-FR"/>
-        </w:rPr>
-      </w:pPr>
-    </w:p>
     <w:p>
       <w:pPr>
         <w:tabs>
@@ -462,6 +567,7 @@
         </w:rPr>
         <w:t>{</w:t>
       </w:r>
+      <w:proofErr w:type="spellStart"/>
       <w:r>
         <w:rPr>
           <w:rFonts w:ascii="Arial Narrow" w:hAnsi="Arial Narrow"/>
@@ -469,6 +575,7 @@
         </w:rPr>
         <w:t>term</w:t>
       </w:r>
+      <w:proofErr w:type="spellEnd"/>
       <w:r>
         <w:rPr>
           <w:rFonts w:ascii="Arial Narrow" w:hAnsi="Arial Narrow"/>
@@ -488,22 +595,22 @@
     <w:tbl>
       <w:tblPr>
         <w:tblStyle w:val="TableGrid"/>
-        <w:tblW w:w="10960" w:type="dxa"/>
+        <w:tblW w:w="10887" w:type="dxa"/>
         <w:tblLayout w:type="fixed"/>
         <w:tblLook w:val="04A0" w:firstRow="1" w:lastRow="0" w:firstColumn="1" w:lastColumn="0" w:noHBand="0" w:noVBand="1"/>
       </w:tblPr>
       <w:tblGrid>
-        <w:gridCol w:w="2245"/>
-        <w:gridCol w:w="540"/>
-        <w:gridCol w:w="1080"/>
-        <w:gridCol w:w="1170"/>
-        <w:gridCol w:w="1080"/>
-        <w:gridCol w:w="720"/>
-        <w:gridCol w:w="900"/>
-        <w:gridCol w:w="630"/>
-        <w:gridCol w:w="720"/>
-        <w:gridCol w:w="720"/>
-        <w:gridCol w:w="1155"/>
+        <w:gridCol w:w="2231"/>
+        <w:gridCol w:w="536"/>
+        <w:gridCol w:w="1073"/>
+        <w:gridCol w:w="1162"/>
+        <w:gridCol w:w="1073"/>
+        <w:gridCol w:w="715"/>
+        <w:gridCol w:w="894"/>
+        <w:gridCol w:w="626"/>
+        <w:gridCol w:w="715"/>
+        <w:gridCol w:w="715"/>
+        <w:gridCol w:w="1147"/>
       </w:tblGrid>
       <w:tr>
         <w:trPr>
@@ -511,7 +618,7 @@
         </w:trPr>
         <w:tc>
           <w:tcPr>
-            <w:tcW w:w="2245" w:type="dxa"/>
+            <w:tcW w:w="2231" w:type="dxa"/>
             <w:vAlign w:val="center"/>
           </w:tcPr>
           <w:p>
@@ -541,7 +648,7 @@
         </w:tc>
         <w:tc>
           <w:tcPr>
-            <w:tcW w:w="540" w:type="dxa"/>
+            <w:tcW w:w="536" w:type="dxa"/>
             <w:vAlign w:val="center"/>
           </w:tcPr>
           <w:p>
@@ -556,6 +663,7 @@
                 <w:lang w:val="fr-FR"/>
               </w:rPr>
             </w:pPr>
+            <w:proofErr w:type="spellStart"/>
             <w:r>
               <w:rPr>
                 <w:rFonts w:ascii="Arial Narrow" w:hAnsi="Arial Narrow"/>
@@ -567,11 +675,12 @@
               </w:rPr>
               <w:t>Coef</w:t>
             </w:r>
-          </w:p>
-        </w:tc>
-        <w:tc>
-          <w:tcPr>
-            <w:tcW w:w="1080" w:type="dxa"/>
+            <w:proofErr w:type="spellEnd"/>
+          </w:p>
+        </w:tc>
+        <w:tc>
+          <w:tcPr>
+            <w:tcW w:w="1073" w:type="dxa"/>
             <w:vAlign w:val="center"/>
           </w:tcPr>
           <w:p>
@@ -601,7 +710,7 @@
         </w:tc>
         <w:tc>
           <w:tcPr>
-            <w:tcW w:w="1170" w:type="dxa"/>
+            <w:tcW w:w="1162" w:type="dxa"/>
             <w:vAlign w:val="center"/>
           </w:tcPr>
           <w:p>
@@ -631,7 +740,7 @@
         </w:tc>
         <w:tc>
           <w:tcPr>
-            <w:tcW w:w="1080" w:type="dxa"/>
+            <w:tcW w:w="1073" w:type="dxa"/>
             <w:vAlign w:val="center"/>
           </w:tcPr>
           <w:p>
@@ -661,7 +770,7 @@
         </w:tc>
         <w:tc>
           <w:tcPr>
-            <w:tcW w:w="720" w:type="dxa"/>
+            <w:tcW w:w="715" w:type="dxa"/>
             <w:vAlign w:val="center"/>
           </w:tcPr>
           <w:p>
@@ -676,6 +785,7 @@
                 <w:lang w:val="fr-FR"/>
               </w:rPr>
             </w:pPr>
+            <w:proofErr w:type="spellStart"/>
             <w:r>
               <w:rPr>
                 <w:rFonts w:ascii="Arial Narrow" w:hAnsi="Arial Narrow"/>
@@ -685,18 +795,10 @@
                 <w:szCs w:val="16"/>
                 <w:lang w:val="fr-FR"/>
               </w:rPr>
-              <w:t>Moy/20</w:t>
-            </w:r>
-          </w:p>
-        </w:tc>
-        <w:tc>
-          <w:tcPr>
-            <w:tcW w:w="900" w:type="dxa"/>
-            <w:vAlign w:val="center"/>
-          </w:tcPr>
-          <w:p>
-            <w:pPr>
-              <w:jc w:val="center"/>
+              <w:t>Moy</w:t>
+            </w:r>
+            <w:proofErr w:type="spellEnd"/>
+            <w:r>
               <w:rPr>
                 <w:rFonts w:ascii="Arial Narrow" w:hAnsi="Arial Narrow"/>
                 <w:b/>
@@ -705,8 +807,18 @@
                 <w:szCs w:val="16"/>
                 <w:lang w:val="fr-FR"/>
               </w:rPr>
-            </w:pPr>
-            <w:r>
+              <w:t>/20</w:t>
+            </w:r>
+          </w:p>
+        </w:tc>
+        <w:tc>
+          <w:tcPr>
+            <w:tcW w:w="894" w:type="dxa"/>
+            <w:vAlign w:val="center"/>
+          </w:tcPr>
+          <w:p>
+            <w:pPr>
+              <w:jc w:val="center"/>
               <w:rPr>
                 <w:rFonts w:ascii="Arial Narrow" w:hAnsi="Arial Narrow"/>
                 <w:b/>
@@ -715,18 +827,9 @@
                 <w:szCs w:val="16"/>
                 <w:lang w:val="fr-FR"/>
               </w:rPr>
-              <w:t>Moy. Coef</w:t>
-            </w:r>
-          </w:p>
-        </w:tc>
-        <w:tc>
-          <w:tcPr>
-            <w:tcW w:w="630" w:type="dxa"/>
-            <w:vAlign w:val="center"/>
-          </w:tcPr>
-          <w:p>
-            <w:pPr>
-              <w:jc w:val="center"/>
+            </w:pPr>
+            <w:proofErr w:type="spellStart"/>
+            <w:r>
               <w:rPr>
                 <w:rFonts w:ascii="Arial Narrow" w:hAnsi="Arial Narrow"/>
                 <w:b/>
@@ -735,7 +838,9 @@
                 <w:szCs w:val="16"/>
                 <w:lang w:val="fr-FR"/>
               </w:rPr>
-            </w:pPr>
+              <w:t>Moy</w:t>
+            </w:r>
+            <w:proofErr w:type="spellEnd"/>
             <w:r>
               <w:rPr>
                 <w:rFonts w:ascii="Arial Narrow" w:hAnsi="Arial Narrow"/>
@@ -745,18 +850,10 @@
                 <w:szCs w:val="16"/>
                 <w:lang w:val="fr-FR"/>
               </w:rPr>
-              <w:t>Rang</w:t>
-            </w:r>
-          </w:p>
-        </w:tc>
-        <w:tc>
-          <w:tcPr>
-            <w:tcW w:w="720" w:type="dxa"/>
-            <w:vAlign w:val="center"/>
-          </w:tcPr>
-          <w:p>
-            <w:pPr>
-              <w:jc w:val="center"/>
+              <w:t xml:space="preserve">. </w:t>
+            </w:r>
+            <w:proofErr w:type="spellStart"/>
+            <w:r>
               <w:rPr>
                 <w:rFonts w:ascii="Arial Narrow" w:hAnsi="Arial Narrow"/>
                 <w:b/>
@@ -765,6 +862,57 @@
                 <w:szCs w:val="16"/>
                 <w:lang w:val="fr-FR"/>
               </w:rPr>
+              <w:t>Coef</w:t>
+            </w:r>
+            <w:proofErr w:type="spellEnd"/>
+          </w:p>
+        </w:tc>
+        <w:tc>
+          <w:tcPr>
+            <w:tcW w:w="626" w:type="dxa"/>
+            <w:vAlign w:val="center"/>
+          </w:tcPr>
+          <w:p>
+            <w:pPr>
+              <w:jc w:val="center"/>
+              <w:rPr>
+                <w:rFonts w:ascii="Arial Narrow" w:hAnsi="Arial Narrow"/>
+                <w:b/>
+                <w:bCs/>
+                <w:sz w:val="16"/>
+                <w:szCs w:val="16"/>
+                <w:lang w:val="fr-FR"/>
+              </w:rPr>
+            </w:pPr>
+            <w:r>
+              <w:rPr>
+                <w:rFonts w:ascii="Arial Narrow" w:hAnsi="Arial Narrow"/>
+                <w:b/>
+                <w:bCs/>
+                <w:sz w:val="16"/>
+                <w:szCs w:val="16"/>
+                <w:lang w:val="fr-FR"/>
+              </w:rPr>
+              <w:t>Rang</w:t>
+            </w:r>
+          </w:p>
+        </w:tc>
+        <w:tc>
+          <w:tcPr>
+            <w:tcW w:w="715" w:type="dxa"/>
+            <w:vAlign w:val="center"/>
+          </w:tcPr>
+          <w:p>
+            <w:pPr>
+              <w:jc w:val="center"/>
+              <w:rPr>
+                <w:rFonts w:ascii="Arial Narrow" w:hAnsi="Arial Narrow"/>
+                <w:b/>
+                <w:bCs/>
+                <w:sz w:val="16"/>
+                <w:szCs w:val="16"/>
+                <w:lang w:val="fr-FR"/>
+              </w:rPr>
             </w:pPr>
             <w:r>
               <w:rPr>
@@ -781,7 +929,7 @@
         </w:tc>
         <w:tc>
           <w:tcPr>
-            <w:tcW w:w="720" w:type="dxa"/>
+            <w:tcW w:w="715" w:type="dxa"/>
             <w:vAlign w:val="center"/>
           </w:tcPr>
           <w:p>
@@ -811,7 +959,7 @@
         </w:tc>
         <w:tc>
           <w:tcPr>
-            <w:tcW w:w="1155" w:type="dxa"/>
+            <w:tcW w:w="1147" w:type="dxa"/>
             <w:vAlign w:val="center"/>
           </w:tcPr>
           <w:p>
@@ -870,7 +1018,7 @@
         </w:trPr>
         <w:tc>
           <w:tcPr>
-            <w:tcW w:w="2245" w:type="dxa"/>
+            <w:tcW w:w="2231" w:type="dxa"/>
             <w:vAlign w:val="center"/>
           </w:tcPr>
           <w:p>
@@ -894,13 +1042,61 @@
                 <w:szCs w:val="22"/>
                 <w:lang w:val="fr-FR"/>
               </w:rPr>
-              <w:t>{#subjects}{name}</w:t>
-            </w:r>
-          </w:p>
-        </w:tc>
-        <w:tc>
-          <w:tcPr>
-            <w:tcW w:w="540" w:type="dxa"/>
+              <w:t>{#</w:t>
+            </w:r>
+            <w:proofErr w:type="spellStart"/>
+            <w:r>
+              <w:rPr>
+                <w:rFonts w:ascii="Arial Narrow" w:hAnsi="Arial Narrow"/>
+                <w:b/>
+                <w:bCs/>
+                <w:sz w:val="22"/>
+                <w:szCs w:val="22"/>
+                <w:lang w:val="fr-FR"/>
+              </w:rPr>
+              <w:t>subjects</w:t>
+            </w:r>
+            <w:proofErr w:type="spellEnd"/>
+            <w:r>
+              <w:rPr>
+                <w:rFonts w:ascii="Arial Narrow" w:hAnsi="Arial Narrow"/>
+                <w:b/>
+                <w:bCs/>
+                <w:sz w:val="22"/>
+                <w:szCs w:val="22"/>
+                <w:lang w:val="fr-FR"/>
+              </w:rPr>
+              <w:t>}{</w:t>
+            </w:r>
+            <w:proofErr w:type="spellStart"/>
+            <w:r>
+              <w:rPr>
+                <w:rFonts w:ascii="Arial Narrow" w:hAnsi="Arial Narrow"/>
+                <w:b/>
+                <w:bCs/>
+                <w:sz w:val="22"/>
+                <w:szCs w:val="22"/>
+                <w:lang w:val="fr-FR"/>
+              </w:rPr>
+              <w:t>name</w:t>
+            </w:r>
+            <w:proofErr w:type="spellEnd"/>
+            <w:r>
+              <w:rPr>
+                <w:rFonts w:ascii="Arial Narrow" w:hAnsi="Arial Narrow"/>
+                <w:b/>
+                <w:bCs/>
+                <w:sz w:val="22"/>
+                <w:szCs w:val="22"/>
+                <w:lang w:val="fr-FR"/>
+              </w:rPr>
+              <w:t>}</w:t>
+            </w:r>
+          </w:p>
+        </w:tc>
+        <w:tc>
+          <w:tcPr>
+            <w:tcW w:w="536" w:type="dxa"/>
             <w:vAlign w:val="center"/>
           </w:tcPr>
           <w:p>
@@ -922,6 +1118,7 @@
               </w:rPr>
               <w:t>{</w:t>
             </w:r>
+            <w:proofErr w:type="spellStart"/>
             <w:r>
               <w:rPr>
                 <w:rFonts w:ascii="Arial Narrow" w:hAnsi="Arial Narrow"/>
@@ -947,13 +1144,23 @@
                 <w:szCs w:val="18"/>
                 <w:lang w:val="fr-FR"/>
               </w:rPr>
-              <w:t>f}</w:t>
-            </w:r>
-          </w:p>
-        </w:tc>
-        <w:tc>
-          <w:tcPr>
-            <w:tcW w:w="1080" w:type="dxa"/>
+              <w:t>f</w:t>
+            </w:r>
+            <w:proofErr w:type="spellEnd"/>
+            <w:r>
+              <w:rPr>
+                <w:rFonts w:ascii="Arial Narrow" w:hAnsi="Arial Narrow"/>
+                <w:sz w:val="18"/>
+                <w:szCs w:val="18"/>
+                <w:lang w:val="fr-FR"/>
+              </w:rPr>
+              <w:t>}</w:t>
+            </w:r>
+          </w:p>
+        </w:tc>
+        <w:tc>
+          <w:tcPr>
+            <w:tcW w:w="1073" w:type="dxa"/>
             <w:vAlign w:val="center"/>
           </w:tcPr>
           <w:p>
@@ -979,7 +1186,7 @@
         </w:tc>
         <w:tc>
           <w:tcPr>
-            <w:tcW w:w="1170" w:type="dxa"/>
+            <w:tcW w:w="1162" w:type="dxa"/>
             <w:vAlign w:val="center"/>
           </w:tcPr>
           <w:p>
@@ -1005,7 +1212,7 @@
         </w:tc>
         <w:tc>
           <w:tcPr>
-            <w:tcW w:w="1080" w:type="dxa"/>
+            <w:tcW w:w="1073" w:type="dxa"/>
             <w:vAlign w:val="center"/>
           </w:tcPr>
           <w:p>
@@ -1031,7 +1238,7 @@
         </w:tc>
         <w:tc>
           <w:tcPr>
-            <w:tcW w:w="720" w:type="dxa"/>
+            <w:tcW w:w="715" w:type="dxa"/>
             <w:vAlign w:val="center"/>
           </w:tcPr>
           <w:p>
@@ -1051,13 +1258,33 @@
                 <w:szCs w:val="18"/>
                 <w:lang w:val="fr-FR"/>
               </w:rPr>
-              <w:t>{meanByTwenty}</w:t>
-            </w:r>
-          </w:p>
-        </w:tc>
-        <w:tc>
-          <w:tcPr>
-            <w:tcW w:w="900" w:type="dxa"/>
+              <w:t>{</w:t>
+            </w:r>
+            <w:proofErr w:type="spellStart"/>
+            <w:r>
+              <w:rPr>
+                <w:rFonts w:ascii="Arial Narrow" w:hAnsi="Arial Narrow"/>
+                <w:sz w:val="18"/>
+                <w:szCs w:val="18"/>
+                <w:lang w:val="fr-FR"/>
+              </w:rPr>
+              <w:t>meanByTwenty</w:t>
+            </w:r>
+            <w:proofErr w:type="spellEnd"/>
+            <w:r>
+              <w:rPr>
+                <w:rFonts w:ascii="Arial Narrow" w:hAnsi="Arial Narrow"/>
+                <w:sz w:val="18"/>
+                <w:szCs w:val="18"/>
+                <w:lang w:val="fr-FR"/>
+              </w:rPr>
+              <w:t>}</w:t>
+            </w:r>
+          </w:p>
+        </w:tc>
+        <w:tc>
+          <w:tcPr>
+            <w:tcW w:w="894" w:type="dxa"/>
             <w:vAlign w:val="center"/>
           </w:tcPr>
           <w:p>
@@ -1077,13 +1304,33 @@
                 <w:szCs w:val="18"/>
                 <w:lang w:val="fr-FR"/>
               </w:rPr>
-              <w:t>{meanByCoefficient}</w:t>
-            </w:r>
-          </w:p>
-        </w:tc>
-        <w:tc>
-          <w:tcPr>
-            <w:tcW w:w="630" w:type="dxa"/>
+              <w:t>{</w:t>
+            </w:r>
+            <w:proofErr w:type="spellStart"/>
+            <w:r>
+              <w:rPr>
+                <w:rFonts w:ascii="Arial Narrow" w:hAnsi="Arial Narrow"/>
+                <w:sz w:val="18"/>
+                <w:szCs w:val="18"/>
+                <w:lang w:val="fr-FR"/>
+              </w:rPr>
+              <w:t>meanByCoefficient</w:t>
+            </w:r>
+            <w:proofErr w:type="spellEnd"/>
+            <w:r>
+              <w:rPr>
+                <w:rFonts w:ascii="Arial Narrow" w:hAnsi="Arial Narrow"/>
+                <w:sz w:val="18"/>
+                <w:szCs w:val="18"/>
+                <w:lang w:val="fr-FR"/>
+              </w:rPr>
+              <w:t>}</w:t>
+            </w:r>
+          </w:p>
+        </w:tc>
+        <w:tc>
+          <w:tcPr>
+            <w:tcW w:w="626" w:type="dxa"/>
             <w:vAlign w:val="center"/>
           </w:tcPr>
           <w:p>
@@ -1103,13 +1350,33 @@
                 <w:szCs w:val="18"/>
                 <w:lang w:val="fr-FR"/>
               </w:rPr>
-              <w:t>{rank}</w:t>
-            </w:r>
-          </w:p>
-        </w:tc>
-        <w:tc>
-          <w:tcPr>
-            <w:tcW w:w="720" w:type="dxa"/>
+              <w:t>{</w:t>
+            </w:r>
+            <w:proofErr w:type="spellStart"/>
+            <w:r>
+              <w:rPr>
+                <w:rFonts w:ascii="Arial Narrow" w:hAnsi="Arial Narrow"/>
+                <w:sz w:val="18"/>
+                <w:szCs w:val="18"/>
+                <w:lang w:val="fr-FR"/>
+              </w:rPr>
+              <w:t>rank</w:t>
+            </w:r>
+            <w:proofErr w:type="spellEnd"/>
+            <w:r>
+              <w:rPr>
+                <w:rFonts w:ascii="Arial Narrow" w:hAnsi="Arial Narrow"/>
+                <w:sz w:val="18"/>
+                <w:szCs w:val="18"/>
+                <w:lang w:val="fr-FR"/>
+              </w:rPr>
+              <w:t>}</w:t>
+            </w:r>
+          </w:p>
+        </w:tc>
+        <w:tc>
+          <w:tcPr>
+            <w:tcW w:w="715" w:type="dxa"/>
             <w:vAlign w:val="center"/>
           </w:tcPr>
           <w:p>
@@ -1129,13 +1396,33 @@
                 <w:szCs w:val="18"/>
                 <w:lang w:val="fr-FR"/>
               </w:rPr>
-              <w:t>{firstRankMean}</w:t>
-            </w:r>
-          </w:p>
-        </w:tc>
-        <w:tc>
-          <w:tcPr>
-            <w:tcW w:w="720" w:type="dxa"/>
+              <w:t>{</w:t>
+            </w:r>
+            <w:proofErr w:type="spellStart"/>
+            <w:r>
+              <w:rPr>
+                <w:rFonts w:ascii="Arial Narrow" w:hAnsi="Arial Narrow"/>
+                <w:sz w:val="18"/>
+                <w:szCs w:val="18"/>
+                <w:lang w:val="fr-FR"/>
+              </w:rPr>
+              <w:t>firstRankMean</w:t>
+            </w:r>
+            <w:proofErr w:type="spellEnd"/>
+            <w:r>
+              <w:rPr>
+                <w:rFonts w:ascii="Arial Narrow" w:hAnsi="Arial Narrow"/>
+                <w:sz w:val="18"/>
+                <w:szCs w:val="18"/>
+                <w:lang w:val="fr-FR"/>
+              </w:rPr>
+              <w:t>}</w:t>
+            </w:r>
+          </w:p>
+        </w:tc>
+        <w:tc>
+          <w:tcPr>
+            <w:tcW w:w="715" w:type="dxa"/>
             <w:vAlign w:val="center"/>
           </w:tcPr>
           <w:p>
@@ -1155,13 +1442,33 @@
                 <w:szCs w:val="18"/>
                 <w:lang w:val="fr-FR"/>
               </w:rPr>
-              <w:t>{lastRankMean}</w:t>
-            </w:r>
-          </w:p>
-        </w:tc>
-        <w:tc>
-          <w:tcPr>
-            <w:tcW w:w="1155" w:type="dxa"/>
+              <w:t>{</w:t>
+            </w:r>
+            <w:proofErr w:type="spellStart"/>
+            <w:r>
+              <w:rPr>
+                <w:rFonts w:ascii="Arial Narrow" w:hAnsi="Arial Narrow"/>
+                <w:sz w:val="18"/>
+                <w:szCs w:val="18"/>
+                <w:lang w:val="fr-FR"/>
+              </w:rPr>
+              <w:t>lastRankMean</w:t>
+            </w:r>
+            <w:proofErr w:type="spellEnd"/>
+            <w:r>
+              <w:rPr>
+                <w:rFonts w:ascii="Arial Narrow" w:hAnsi="Arial Narrow"/>
+                <w:sz w:val="18"/>
+                <w:szCs w:val="18"/>
+                <w:lang w:val="fr-FR"/>
+              </w:rPr>
+              <w:t>}</w:t>
+            </w:r>
+          </w:p>
+        </w:tc>
+        <w:tc>
+          <w:tcPr>
+            <w:tcW w:w="1147" w:type="dxa"/>
             <w:vAlign w:val="center"/>
           </w:tcPr>
           <w:p>
@@ -1181,16 +1488,56 @@
                 <w:szCs w:val="18"/>
                 <w:lang w:val="fr-FR"/>
               </w:rPr>
-              <w:t>{appreciation}</w:t>
-            </w:r>
-            <w:r>
-              <w:rPr>
-                <w:rFonts w:ascii="Arial Narrow" w:hAnsi="Arial Narrow"/>
-                <w:sz w:val="18"/>
-                <w:szCs w:val="18"/>
-                <w:lang w:val="fr-FR"/>
-              </w:rPr>
-              <w:t>{/subjects}</w:t>
+              <w:t>{</w:t>
+            </w:r>
+            <w:proofErr w:type="spellStart"/>
+            <w:r>
+              <w:rPr>
+                <w:rFonts w:ascii="Arial Narrow" w:hAnsi="Arial Narrow"/>
+                <w:sz w:val="18"/>
+                <w:szCs w:val="18"/>
+                <w:lang w:val="fr-FR"/>
+              </w:rPr>
+              <w:t>appreciation</w:t>
+            </w:r>
+            <w:proofErr w:type="spellEnd"/>
+            <w:r>
+              <w:rPr>
+                <w:rFonts w:ascii="Arial Narrow" w:hAnsi="Arial Narrow"/>
+                <w:sz w:val="18"/>
+                <w:szCs w:val="18"/>
+                <w:lang w:val="fr-FR"/>
+              </w:rPr>
+              <w:t>}</w:t>
+            </w:r>
+            <w:r>
+              <w:rPr>
+                <w:rFonts w:ascii="Arial Narrow" w:hAnsi="Arial Narrow"/>
+                <w:sz w:val="18"/>
+                <w:szCs w:val="18"/>
+                <w:lang w:val="fr-FR"/>
+              </w:rPr>
+              <w:t>{/</w:t>
+            </w:r>
+            <w:proofErr w:type="spellStart"/>
+            <w:r>
+              <w:rPr>
+                <w:rFonts w:ascii="Arial Narrow" w:hAnsi="Arial Narrow"/>
+                <w:sz w:val="18"/>
+                <w:szCs w:val="18"/>
+                <w:lang w:val="fr-FR"/>
+              </w:rPr>
+              <w:t>subjects</w:t>
+            </w:r>
+            <w:proofErr w:type="spellEnd"/>
+            <w:r>
+              <w:rPr>
+                <w:rFonts w:ascii="Arial Narrow" w:hAnsi="Arial Narrow"/>
+                <w:sz w:val="18"/>
+                <w:szCs w:val="18"/>
+                <w:lang w:val="fr-FR"/>
+              </w:rPr>
+              <w:t>}</w:t>
             </w:r>
           </w:p>
         </w:tc>
@@ -1206,23 +1553,23 @@
     <w:tbl>
       <w:tblPr>
         <w:tblStyle w:val="TableGrid"/>
-        <w:tblW w:w="10944" w:type="dxa"/>
+        <w:tblW w:w="10889" w:type="dxa"/>
         <w:tblLook w:val="04A0" w:firstRow="1" w:lastRow="0" w:firstColumn="1" w:lastColumn="0" w:noHBand="0" w:noVBand="1"/>
       </w:tblPr>
       <w:tblGrid>
-        <w:gridCol w:w="1637"/>
-        <w:gridCol w:w="2832"/>
-        <w:gridCol w:w="2229"/>
-        <w:gridCol w:w="2123"/>
-        <w:gridCol w:w="2123"/>
+        <w:gridCol w:w="1629"/>
+        <w:gridCol w:w="2818"/>
+        <w:gridCol w:w="2218"/>
+        <w:gridCol w:w="2112"/>
+        <w:gridCol w:w="2112"/>
       </w:tblGrid>
       <w:tr>
         <w:trPr>
-          <w:trHeight w:val="608"/>
+          <w:trHeight w:val="582"/>
         </w:trPr>
         <w:tc>
           <w:tcPr>
-            <w:tcW w:w="1637" w:type="dxa"/>
+            <w:tcW w:w="1629" w:type="dxa"/>
             <w:vAlign w:val="center"/>
           </w:tcPr>
           <w:p>
@@ -1244,7 +1591,7 @@
         </w:tc>
         <w:tc>
           <w:tcPr>
-            <w:tcW w:w="2832" w:type="dxa"/>
+            <w:tcW w:w="2818" w:type="dxa"/>
             <w:vAlign w:val="center"/>
           </w:tcPr>
           <w:p>
@@ -1269,7 +1616,17 @@
                 <w:bCs/>
                 <w:lang w:val="fr-FR"/>
               </w:rPr>
-              <w:t>{totalPoint</w:t>
+              <w:t>{</w:t>
+            </w:r>
+            <w:proofErr w:type="spellStart"/>
+            <w:r>
+              <w:rPr>
+                <w:rFonts w:ascii="Arial Narrow" w:hAnsi="Arial Narrow"/>
+                <w:b/>
+                <w:bCs/>
+                <w:lang w:val="fr-FR"/>
+              </w:rPr>
+              <w:t>totalPoint</w:t>
             </w:r>
             <w:r>
               <w:rPr>
@@ -1280,6 +1637,7 @@
               </w:rPr>
               <w:t>s</w:t>
             </w:r>
+            <w:proofErr w:type="spellEnd"/>
             <w:r>
               <w:rPr>
                 <w:rFonts w:ascii="Arial Narrow" w:hAnsi="Arial Narrow"/>
@@ -1293,7 +1651,7 @@
         </w:tc>
         <w:tc>
           <w:tcPr>
-            <w:tcW w:w="2229" w:type="dxa"/>
+            <w:tcW w:w="2218" w:type="dxa"/>
             <w:vAlign w:val="center"/>
           </w:tcPr>
           <w:p>
@@ -1309,22 +1667,58 @@
                 <w:rFonts w:ascii="Arial Narrow" w:hAnsi="Arial Narrow"/>
                 <w:lang w:val="fr-FR"/>
               </w:rPr>
-              <w:t xml:space="preserve">Total Coef </w:t>
-            </w:r>
-            <w:r>
-              <w:rPr>
-                <w:rFonts w:ascii="Arial Narrow" w:hAnsi="Arial Narrow"/>
-                <w:b/>
-                <w:bCs/>
-                <w:lang w:val="fr-FR"/>
-              </w:rPr>
-              <w:t>{totalCoef}</w:t>
-            </w:r>
-          </w:p>
-        </w:tc>
-        <w:tc>
-          <w:tcPr>
-            <w:tcW w:w="2123" w:type="dxa"/>
+              <w:t xml:space="preserve">Total </w:t>
+            </w:r>
+            <w:proofErr w:type="spellStart"/>
+            <w:r>
+              <w:rPr>
+                <w:rFonts w:ascii="Arial Narrow" w:hAnsi="Arial Narrow"/>
+                <w:lang w:val="fr-FR"/>
+              </w:rPr>
+              <w:t>Coef</w:t>
+            </w:r>
+            <w:proofErr w:type="spellEnd"/>
+            <w:r>
+              <w:rPr>
+                <w:rFonts w:ascii="Arial Narrow" w:hAnsi="Arial Narrow"/>
+                <w:lang w:val="fr-FR"/>
+              </w:rPr>
+              <w:t xml:space="preserve"> </w:t>
+            </w:r>
+            <w:r>
+              <w:rPr>
+                <w:rFonts w:ascii="Arial Narrow" w:hAnsi="Arial Narrow"/>
+                <w:b/>
+                <w:bCs/>
+                <w:lang w:val="fr-FR"/>
+              </w:rPr>
+              <w:t>{</w:t>
+            </w:r>
+            <w:proofErr w:type="spellStart"/>
+            <w:r>
+              <w:rPr>
+                <w:rFonts w:ascii="Arial Narrow" w:hAnsi="Arial Narrow"/>
+                <w:b/>
+                <w:bCs/>
+                <w:lang w:val="fr-FR"/>
+              </w:rPr>
+              <w:t>totalCoef</w:t>
+            </w:r>
+            <w:proofErr w:type="spellEnd"/>
+            <w:r>
+              <w:rPr>
+                <w:rFonts w:ascii="Arial Narrow" w:hAnsi="Arial Narrow"/>
+                <w:b/>
+                <w:bCs/>
+                <w:lang w:val="fr-FR"/>
+              </w:rPr>
+              <w:t>}</w:t>
+            </w:r>
+          </w:p>
+        </w:tc>
+        <w:tc>
+          <w:tcPr>
+            <w:tcW w:w="2112" w:type="dxa"/>
             <w:vAlign w:val="center"/>
           </w:tcPr>
           <w:p>
@@ -1335,12 +1729,37 @@
                 <w:lang w:val="fr-FR"/>
               </w:rPr>
             </w:pPr>
-            <w:r>
-              <w:rPr>
-                <w:rFonts w:ascii="Arial Narrow" w:hAnsi="Arial Narrow"/>
-                <w:lang w:val="fr-FR"/>
-              </w:rPr>
-              <w:t xml:space="preserve">Moy. Gen </w:t>
+            <w:proofErr w:type="spellStart"/>
+            <w:r>
+              <w:rPr>
+                <w:rFonts w:ascii="Arial Narrow" w:hAnsi="Arial Narrow"/>
+                <w:lang w:val="fr-FR"/>
+              </w:rPr>
+              <w:t>Moy</w:t>
+            </w:r>
+            <w:proofErr w:type="spellEnd"/>
+            <w:r>
+              <w:rPr>
+                <w:rFonts w:ascii="Arial Narrow" w:hAnsi="Arial Narrow"/>
+                <w:lang w:val="fr-FR"/>
+              </w:rPr>
+              <w:t xml:space="preserve">. </w:t>
+            </w:r>
+            <w:proofErr w:type="spellStart"/>
+            <w:r>
+              <w:rPr>
+                <w:rFonts w:ascii="Arial Narrow" w:hAnsi="Arial Narrow"/>
+                <w:lang w:val="fr-FR"/>
+              </w:rPr>
+              <w:t>Gen</w:t>
+            </w:r>
+            <w:proofErr w:type="spellEnd"/>
+            <w:r>
+              <w:rPr>
+                <w:rFonts w:ascii="Arial Narrow" w:hAnsi="Arial Narrow"/>
+                <w:lang w:val="fr-FR"/>
+              </w:rPr>
+              <w:t xml:space="preserve"> </w:t>
             </w:r>
             <w:r>
               <w:rPr>
@@ -1351,30 +1770,9 @@
                 <w:szCs w:val="28"/>
                 <w:lang w:val="fr-FR"/>
               </w:rPr>
-              <w:t>{generalMean}</w:t>
-            </w:r>
-          </w:p>
-        </w:tc>
-        <w:tc>
-          <w:tcPr>
-            <w:tcW w:w="2123" w:type="dxa"/>
-            <w:vAlign w:val="center"/>
-          </w:tcPr>
-          <w:p>
-            <w:pPr>
-              <w:jc w:val="center"/>
-              <w:rPr>
-                <w:rFonts w:ascii="Arial Narrow" w:hAnsi="Arial Narrow"/>
-                <w:lang w:val="fr-FR"/>
-              </w:rPr>
-            </w:pPr>
-            <w:r>
-              <w:rPr>
-                <w:rFonts w:ascii="Arial Narrow" w:hAnsi="Arial Narrow"/>
-                <w:lang w:val="fr-FR"/>
-              </w:rPr>
-              <w:t xml:space="preserve">Rang </w:t>
-            </w:r>
+              <w:t>{</w:t>
+            </w:r>
+            <w:proofErr w:type="spellStart"/>
             <w:r>
               <w:rPr>
                 <w:rFonts w:ascii="Arial Narrow" w:hAnsi="Arial Narrow"/>
@@ -1384,7 +1782,76 @@
                 <w:szCs w:val="28"/>
                 <w:lang w:val="fr-FR"/>
               </w:rPr>
-              <w:t>{mainRank}</w:t>
+              <w:t>generalMean</w:t>
+            </w:r>
+            <w:proofErr w:type="spellEnd"/>
+            <w:r>
+              <w:rPr>
+                <w:rFonts w:ascii="Arial Narrow" w:hAnsi="Arial Narrow"/>
+                <w:b/>
+                <w:bCs/>
+                <w:sz w:val="28"/>
+                <w:szCs w:val="28"/>
+                <w:lang w:val="fr-FR"/>
+              </w:rPr>
+              <w:t>}</w:t>
+            </w:r>
+          </w:p>
+        </w:tc>
+        <w:tc>
+          <w:tcPr>
+            <w:tcW w:w="2112" w:type="dxa"/>
+            <w:vAlign w:val="center"/>
+          </w:tcPr>
+          <w:p>
+            <w:pPr>
+              <w:jc w:val="center"/>
+              <w:rPr>
+                <w:rFonts w:ascii="Arial Narrow" w:hAnsi="Arial Narrow"/>
+                <w:lang w:val="fr-FR"/>
+              </w:rPr>
+            </w:pPr>
+            <w:r>
+              <w:rPr>
+                <w:rFonts w:ascii="Arial Narrow" w:hAnsi="Arial Narrow"/>
+                <w:lang w:val="fr-FR"/>
+              </w:rPr>
+              <w:t xml:space="preserve">Rang </w:t>
+            </w:r>
+            <w:r>
+              <w:rPr>
+                <w:rFonts w:ascii="Arial Narrow" w:hAnsi="Arial Narrow"/>
+                <w:b/>
+                <w:bCs/>
+                <w:sz w:val="28"/>
+                <w:szCs w:val="28"/>
+                <w:lang w:val="fr-FR"/>
+              </w:rPr>
+              <w:t>{</w:t>
+            </w:r>
+            <w:proofErr w:type="spellStart"/>
+            <w:r>
+              <w:rPr>
+                <w:rFonts w:ascii="Arial Narrow" w:hAnsi="Arial Narrow"/>
+                <w:b/>
+                <w:bCs/>
+                <w:sz w:val="28"/>
+                <w:szCs w:val="28"/>
+                <w:lang w:val="fr-FR"/>
+              </w:rPr>
+              <w:t>mainRank</w:t>
+            </w:r>
+            <w:proofErr w:type="spellEnd"/>
+            <w:r>
+              <w:rPr>
+                <w:rFonts w:ascii="Arial Narrow" w:hAnsi="Arial Narrow"/>
+                <w:b/>
+                <w:bCs/>
+                <w:sz w:val="28"/>
+                <w:szCs w:val="28"/>
+                <w:lang w:val="fr-FR"/>
+              </w:rPr>
+              <w:t>}</w:t>
             </w:r>
           </w:p>
         </w:tc>
@@ -1421,8 +1888,9 @@
           <w:bCs/>
           <w:lang w:val="fr-FR"/>
         </w:rPr>
-        <w:t>{bestClass</w:t>
+        <w:t>{</w:t>
       </w:r>
+      <w:proofErr w:type="spellStart"/>
       <w:r>
         <w:rPr>
           <w:rFonts w:ascii="Arial Narrow" w:hAnsi="Arial Narrow"/>
@@ -1430,6 +1898,15 @@
           <w:bCs/>
           <w:lang w:val="fr-FR"/>
         </w:rPr>
+        <w:t>bestClass</w:t>
+      </w:r>
+      <w:r>
+        <w:rPr>
+          <w:rFonts w:ascii="Arial Narrow" w:hAnsi="Arial Narrow"/>
+          <w:b/>
+          <w:bCs/>
+          <w:lang w:val="fr-FR"/>
+        </w:rPr>
         <w:t>room</w:t>
       </w:r>
       <w:r>
@@ -1439,8 +1916,9 @@
           <w:bCs/>
           <w:lang w:val="fr-FR"/>
         </w:rPr>
-        <w:t>Mean}</w:t>
+        <w:t>Mean</w:t>
       </w:r>
+      <w:proofErr w:type="spellEnd"/>
       <w:r>
         <w:rPr>
           <w:rFonts w:ascii="Arial Narrow" w:hAnsi="Arial Narrow"/>
@@ -1448,6 +1926,15 @@
           <w:bCs/>
           <w:lang w:val="fr-FR"/>
         </w:rPr>
+        <w:t>}</w:t>
+      </w:r>
+      <w:r>
+        <w:rPr>
+          <w:rFonts w:ascii="Arial Narrow" w:hAnsi="Arial Narrow"/>
+          <w:b/>
+          <w:bCs/>
+          <w:lang w:val="fr-FR"/>
+        </w:rPr>
         <w:tab/>
       </w:r>
       <w:r>
@@ -1464,8 +1951,9 @@
           <w:bCs/>
           <w:lang w:val="fr-FR"/>
         </w:rPr>
-        <w:t>{lastClass</w:t>
+        <w:t>{</w:t>
       </w:r>
+      <w:proofErr w:type="spellStart"/>
       <w:r>
         <w:rPr>
           <w:rFonts w:ascii="Arial Narrow" w:hAnsi="Arial Narrow"/>
@@ -1473,6 +1961,15 @@
           <w:bCs/>
           <w:lang w:val="fr-FR"/>
         </w:rPr>
+        <w:t>lastClass</w:t>
+      </w:r>
+      <w:r>
+        <w:rPr>
+          <w:rFonts w:ascii="Arial Narrow" w:hAnsi="Arial Narrow"/>
+          <w:b/>
+          <w:bCs/>
+          <w:lang w:val="fr-FR"/>
+        </w:rPr>
         <w:t>room</w:t>
       </w:r>
       <w:r>
@@ -1482,7 +1979,17 @@
           <w:bCs/>
           <w:lang w:val="fr-FR"/>
         </w:rPr>
-        <w:t>Mean}</w:t>
+        <w:t>Mean</w:t>
+      </w:r>
+      <w:proofErr w:type="spellEnd"/>
+      <w:r>
+        <w:rPr>
+          <w:rFonts w:ascii="Arial Narrow" w:hAnsi="Arial Narrow"/>
+          <w:b/>
+          <w:bCs/>
+          <w:lang w:val="fr-FR"/>
+        </w:rPr>
+        <w:t>}</w:t>
       </w:r>
     </w:p>
     <w:p>
@@ -1496,7 +2003,7 @@
     <w:tbl>
       <w:tblPr>
         <w:tblStyle w:val="TableGrid"/>
-        <w:tblW w:w="10942" w:type="dxa"/>
+        <w:tblW w:w="10885" w:type="dxa"/>
         <w:tblLayout w:type="fixed"/>
         <w:tblLook w:val="04A0" w:firstRow="1" w:lastRow="0" w:firstColumn="1" w:lastColumn="0" w:noHBand="0" w:noVBand="1"/>
       </w:tblPr>
@@ -1505,18 +2012,15 @@
         <w:gridCol w:w="807"/>
         <w:gridCol w:w="4862"/>
         <w:gridCol w:w="10"/>
-        <w:gridCol w:w="2831"/>
-        <w:gridCol w:w="10"/>
+        <w:gridCol w:w="2784"/>
       </w:tblGrid>
       <w:tr>
         <w:trPr>
-          <w:gridAfter w:val="1"/>
-          <w:wAfter w:w="9" w:type="dxa"/>
           <w:trHeight w:val="551"/>
         </w:trPr>
         <w:tc>
           <w:tcPr>
-            <w:tcW w:w="3230" w:type="dxa"/>
+            <w:tcW w:w="3229" w:type="dxa"/>
             <w:gridSpan w:val="2"/>
             <w:tcBorders>
               <w:bottom w:val="single" w:sz="4" w:space="0" w:color="auto"/>
@@ -1531,8 +2035,6 @@
                 <w:lang w:val="fr-FR"/>
               </w:rPr>
             </w:pPr>
-            <w:bookmarkStart w:id="0" w:name="_GoBack"/>
-            <w:bookmarkEnd w:id="0"/>
             <w:r>
               <w:rPr>
                 <w:rFonts w:ascii="Arial Narrow" w:hAnsi="Arial Narrow"/>
@@ -1580,7 +2082,7 @@
         </w:tc>
         <w:tc>
           <w:tcPr>
-            <w:tcW w:w="2841" w:type="dxa"/>
+            <w:tcW w:w="2794" w:type="dxa"/>
             <w:gridSpan w:val="2"/>
             <w:vAlign w:val="center"/>
           </w:tcPr>
@@ -1608,7 +2110,7 @@
         </w:trPr>
         <w:tc>
           <w:tcPr>
-            <w:tcW w:w="2423" w:type="dxa"/>
+            <w:tcW w:w="2422" w:type="dxa"/>
             <w:tcBorders>
               <w:bottom w:val="single" w:sz="4" w:space="0" w:color="auto"/>
               <w:right w:val="single" w:sz="4" w:space="0" w:color="auto"/>
@@ -1633,7 +2135,7 @@
         </w:tc>
         <w:tc>
           <w:tcPr>
-            <w:tcW w:w="806" w:type="dxa"/>
+            <w:tcW w:w="807" w:type="dxa"/>
             <w:tcBorders>
               <w:left w:val="single" w:sz="4" w:space="0" w:color="auto"/>
               <w:bottom w:val="single" w:sz="4" w:space="0" w:color="auto"/>
@@ -1706,64 +2208,126 @@
                 <w:szCs w:val="52"/>
                 <w:lang w:val="fr-FR"/>
               </w:rPr>
-              <w:t>{generalAppreciation}</w:t>
-            </w:r>
-          </w:p>
-        </w:tc>
-        <w:tc>
-          <w:tcPr>
-            <w:tcW w:w="2841" w:type="dxa"/>
-            <w:gridSpan w:val="2"/>
+              <w:t>{</w:t>
+            </w:r>
+            <w:proofErr w:type="spellStart"/>
+            <w:r>
+              <w:rPr>
+                <w:rFonts w:ascii="Arial Narrow" w:hAnsi="Arial Narrow"/>
+                <w:b/>
+                <w:bCs/>
+                <w:sz w:val="52"/>
+                <w:szCs w:val="52"/>
+                <w:lang w:val="fr-FR"/>
+              </w:rPr>
+              <w:t>generalAppreciation</w:t>
+            </w:r>
+            <w:proofErr w:type="spellEnd"/>
+            <w:r>
+              <w:rPr>
+                <w:rFonts w:ascii="Arial Narrow" w:hAnsi="Arial Narrow"/>
+                <w:b/>
+                <w:bCs/>
+                <w:sz w:val="52"/>
+                <w:szCs w:val="52"/>
+                <w:lang w:val="fr-FR"/>
+              </w:rPr>
+              <w:t>}</w:t>
+            </w:r>
+          </w:p>
+        </w:tc>
+        <w:tc>
+          <w:tcPr>
+            <w:tcW w:w="2784" w:type="dxa"/>
             <w:vMerge w:val="restart"/>
-            <w:vAlign w:val="center"/>
-          </w:tcPr>
-          <w:p>
-            <w:pPr>
-              <w:jc w:val="center"/>
-              <w:rPr>
-                <w:rFonts w:ascii="Arial Narrow" w:hAnsi="Arial Narrow"/>
-                <w:sz w:val="28"/>
-                <w:szCs w:val="28"/>
-                <w:lang w:val="fr-FR"/>
-              </w:rPr>
-            </w:pPr>
-            <w:r>
-              <w:rPr>
-                <w:rFonts w:ascii="Arial Narrow" w:hAnsi="Arial Narrow"/>
-                <w:sz w:val="28"/>
-                <w:szCs w:val="28"/>
-                <w:lang w:val="fr-FR"/>
-              </w:rPr>
-              <w:t>{director}</w:t>
-            </w:r>
-          </w:p>
-          <w:p>
-            <w:pPr>
-              <w:jc w:val="center"/>
-              <w:rPr>
-                <w:rFonts w:ascii="Arial Narrow" w:hAnsi="Arial Narrow"/>
-                <w:sz w:val="28"/>
-                <w:szCs w:val="28"/>
-                <w:lang w:val="fr-FR"/>
-              </w:rPr>
-            </w:pPr>
-          </w:p>
-          <w:p>
-            <w:pPr>
-              <w:jc w:val="center"/>
-              <w:rPr>
-                <w:rFonts w:ascii="Arial Narrow" w:hAnsi="Arial Narrow"/>
-                <w:lang w:val="fr-FR"/>
-              </w:rPr>
-            </w:pPr>
-            <w:r>
-              <w:rPr>
-                <w:rFonts w:ascii="Arial Narrow" w:hAnsi="Arial Narrow"/>
-                <w:sz w:val="28"/>
-                <w:szCs w:val="28"/>
-                <w:lang w:val="fr-FR"/>
-              </w:rPr>
-              <w:t>Le {printingDate}</w:t>
+          </w:tcPr>
+          <w:p>
+            <w:pPr>
+              <w:jc w:val="center"/>
+              <w:rPr>
+                <w:rFonts w:ascii="Arial Narrow" w:hAnsi="Arial Narrow"/>
+                <w:sz w:val="6"/>
+                <w:szCs w:val="6"/>
+                <w:lang w:val="fr-FR"/>
+              </w:rPr>
+            </w:pPr>
+          </w:p>
+          <w:p>
+            <w:pPr>
+              <w:jc w:val="center"/>
+              <w:rPr>
+                <w:rFonts w:ascii="Arial Narrow" w:hAnsi="Arial Narrow"/>
+                <w:sz w:val="18"/>
+                <w:szCs w:val="18"/>
+                <w:lang w:val="fr-FR"/>
+              </w:rPr>
+            </w:pPr>
+            <w:r>
+              <w:rPr>
+                <w:rFonts w:ascii="Arial Narrow" w:hAnsi="Arial Narrow"/>
+                <w:sz w:val="18"/>
+                <w:szCs w:val="18"/>
+                <w:lang w:val="fr-FR"/>
+              </w:rPr>
+              <w:t>{</w:t>
+            </w:r>
+            <w:proofErr w:type="spellStart"/>
+            <w:r>
+              <w:rPr>
+                <w:rFonts w:ascii="Arial Narrow" w:hAnsi="Arial Narrow"/>
+                <w:sz w:val="18"/>
+                <w:szCs w:val="18"/>
+                <w:lang w:val="fr-FR"/>
+              </w:rPr>
+              <w:t>director</w:t>
+            </w:r>
+            <w:proofErr w:type="spellEnd"/>
+            <w:r>
+              <w:rPr>
+                <w:rFonts w:ascii="Arial Narrow" w:hAnsi="Arial Narrow"/>
+                <w:sz w:val="18"/>
+                <w:szCs w:val="18"/>
+                <w:lang w:val="fr-FR"/>
+              </w:rPr>
+              <w:t>}</w:t>
+            </w:r>
+          </w:p>
+          <w:p>
+            <w:pPr>
+              <w:jc w:val="center"/>
+              <w:rPr>
+                <w:rFonts w:ascii="Arial Narrow" w:hAnsi="Arial Narrow"/>
+                <w:lang w:val="fr-FR"/>
+              </w:rPr>
+            </w:pPr>
+            <w:r>
+              <w:rPr>
+                <w:rFonts w:ascii="Arial Narrow" w:hAnsi="Arial Narrow"/>
+                <w:sz w:val="18"/>
+                <w:szCs w:val="18"/>
+                <w:lang w:val="fr-FR"/>
+              </w:rPr>
+              <w:t>Le {</w:t>
+            </w:r>
+            <w:proofErr w:type="spellStart"/>
+            <w:r>
+              <w:rPr>
+                <w:rFonts w:ascii="Arial Narrow" w:hAnsi="Arial Narrow"/>
+                <w:sz w:val="18"/>
+                <w:szCs w:val="18"/>
+                <w:lang w:val="fr-FR"/>
+              </w:rPr>
+              <w:t>printingDate</w:t>
+            </w:r>
+            <w:proofErr w:type="spellEnd"/>
+            <w:r>
+              <w:rPr>
+                <w:rFonts w:ascii="Arial Narrow" w:hAnsi="Arial Narrow"/>
+                <w:sz w:val="18"/>
+                <w:szCs w:val="18"/>
+                <w:lang w:val="fr-FR"/>
+              </w:rPr>
+              <w:t>}</w:t>
             </w:r>
           </w:p>
         </w:tc>
@@ -1774,7 +2338,7 @@
         </w:trPr>
         <w:tc>
           <w:tcPr>
-            <w:tcW w:w="2423" w:type="dxa"/>
+            <w:tcW w:w="2422" w:type="dxa"/>
             <w:tcBorders>
               <w:top w:val="single" w:sz="4" w:space="0" w:color="auto"/>
               <w:bottom w:val="single" w:sz="4" w:space="0" w:color="auto"/>
@@ -1800,7 +2364,7 @@
         </w:tc>
         <w:tc>
           <w:tcPr>
-            <w:tcW w:w="806" w:type="dxa"/>
+            <w:tcW w:w="807" w:type="dxa"/>
             <w:tcBorders>
               <w:top w:val="single" w:sz="4" w:space="0" w:color="auto"/>
               <w:left w:val="single" w:sz="4" w:space="0" w:color="auto"/>
@@ -1864,8 +2428,7 @@
         </w:tc>
         <w:tc>
           <w:tcPr>
-            <w:tcW w:w="2841" w:type="dxa"/>
-            <w:gridSpan w:val="2"/>
+            <w:tcW w:w="2784" w:type="dxa"/>
             <w:vMerge/>
           </w:tcPr>
           <w:p>
@@ -1885,7 +2448,7 @@
         </w:trPr>
         <w:tc>
           <w:tcPr>
-            <w:tcW w:w="2423" w:type="dxa"/>
+            <w:tcW w:w="2422" w:type="dxa"/>
             <w:tcBorders>
               <w:top w:val="single" w:sz="4" w:space="0" w:color="auto"/>
               <w:bottom w:val="single" w:sz="4" w:space="0" w:color="auto"/>
@@ -1911,7 +2474,7 @@
         </w:tc>
         <w:tc>
           <w:tcPr>
-            <w:tcW w:w="806" w:type="dxa"/>
+            <w:tcW w:w="807" w:type="dxa"/>
             <w:tcBorders>
               <w:top w:val="single" w:sz="4" w:space="0" w:color="auto"/>
               <w:left w:val="single" w:sz="4" w:space="0" w:color="auto"/>
@@ -1937,6 +2500,7 @@
               </w:rPr>
               <w:t>{</w:t>
             </w:r>
+            <w:proofErr w:type="spellStart"/>
             <w:r>
               <w:rPr>
                 <w:rFonts w:ascii="Arial Narrow" w:hAnsi="Arial Narrow"/>
@@ -1946,6 +2510,7 @@
               </w:rPr>
               <w:t>honor</w:t>
             </w:r>
+            <w:proofErr w:type="spellEnd"/>
             <w:r>
               <w:rPr>
                 <w:rFonts w:ascii="Arial Narrow" w:hAnsi="Arial Narrow"/>
@@ -1975,8 +2540,7 @@
         </w:tc>
         <w:tc>
           <w:tcPr>
-            <w:tcW w:w="2841" w:type="dxa"/>
-            <w:gridSpan w:val="2"/>
+            <w:tcW w:w="2784" w:type="dxa"/>
             <w:vMerge/>
           </w:tcPr>
           <w:p>
@@ -1996,7 +2560,7 @@
         </w:trPr>
         <w:tc>
           <w:tcPr>
-            <w:tcW w:w="2423" w:type="dxa"/>
+            <w:tcW w:w="2422" w:type="dxa"/>
             <w:tcBorders>
               <w:top w:val="single" w:sz="4" w:space="0" w:color="auto"/>
               <w:bottom w:val="single" w:sz="4" w:space="0" w:color="auto"/>
@@ -2022,7 +2586,7 @@
         </w:tc>
         <w:tc>
           <w:tcPr>
-            <w:tcW w:w="806" w:type="dxa"/>
+            <w:tcW w:w="807" w:type="dxa"/>
             <w:tcBorders>
               <w:top w:val="single" w:sz="4" w:space="0" w:color="auto"/>
               <w:left w:val="single" w:sz="4" w:space="0" w:color="auto"/>
@@ -2086,8 +2650,7 @@
         </w:tc>
         <w:tc>
           <w:tcPr>
-            <w:tcW w:w="2841" w:type="dxa"/>
-            <w:gridSpan w:val="2"/>
+            <w:tcW w:w="2784" w:type="dxa"/>
             <w:vMerge/>
           </w:tcPr>
           <w:p>
@@ -2107,7 +2670,7 @@
         </w:trPr>
         <w:tc>
           <w:tcPr>
-            <w:tcW w:w="2423" w:type="dxa"/>
+            <w:tcW w:w="2422" w:type="dxa"/>
             <w:tcBorders>
               <w:top w:val="single" w:sz="4" w:space="0" w:color="auto"/>
               <w:right w:val="single" w:sz="4" w:space="0" w:color="auto"/>
@@ -2132,7 +2695,7 @@
         </w:tc>
         <w:tc>
           <w:tcPr>
-            <w:tcW w:w="806" w:type="dxa"/>
+            <w:tcW w:w="807" w:type="dxa"/>
             <w:tcBorders>
               <w:top w:val="single" w:sz="4" w:space="0" w:color="auto"/>
               <w:left w:val="single" w:sz="4" w:space="0" w:color="auto"/>
@@ -2155,7 +2718,27 @@
                 <w:szCs w:val="28"/>
                 <w:lang w:val="fr-FR"/>
               </w:rPr>
-              <w:t>{blame}</w:t>
+              <w:t>{</w:t>
+            </w:r>
+            <w:proofErr w:type="spellStart"/>
+            <w:r>
+              <w:rPr>
+                <w:rFonts w:ascii="Arial Narrow" w:hAnsi="Arial Narrow"/>
+                <w:sz w:val="28"/>
+                <w:szCs w:val="28"/>
+                <w:lang w:val="fr-FR"/>
+              </w:rPr>
+              <w:t>blame</w:t>
+            </w:r>
+            <w:proofErr w:type="spellEnd"/>
+            <w:r>
+              <w:rPr>
+                <w:rFonts w:ascii="Arial Narrow" w:hAnsi="Arial Narrow"/>
+                <w:sz w:val="28"/>
+                <w:szCs w:val="28"/>
+                <w:lang w:val="fr-FR"/>
+              </w:rPr>
+              <w:t>}</w:t>
             </w:r>
           </w:p>
         </w:tc>
@@ -2177,8 +2760,7 @@
         </w:tc>
         <w:tc>
           <w:tcPr>
-            <w:tcW w:w="2841" w:type="dxa"/>
-            <w:gridSpan w:val="2"/>
+            <w:tcW w:w="2784" w:type="dxa"/>
             <w:vMerge/>
           </w:tcPr>
           <w:p>
@@ -2243,7 +2825,18 @@
         <w:t> : Devoir Hebdomadaire</w:t>
       </w:r>
     </w:p>
+    <w:p>
+      <w:pPr>
+        <w:rPr>
+          <w:rFonts w:ascii="Arial Narrow" w:hAnsi="Arial Narrow"/>
+          <w:sz w:val="6"/>
+          <w:szCs w:val="6"/>
+          <w:lang w:val="fr-FR"/>
+        </w:rPr>
+      </w:pPr>
+    </w:p>
     <w:sectPr>
+      <w:footerReference w:type="default" r:id="rId7"/>
       <w:pgSz w:w="12240" w:h="15840"/>
       <w:pgMar w:top="720" w:right="720" w:bottom="720" w:left="720" w:header="720" w:footer="720" w:gutter="0"/>
       <w:cols w:space="720"/>
@@ -2251,6 +2844,222 @@
     </w:sectPr>
   </w:body>
 </w:document>
+</file>
+
+<file path=word/endnotes.xml><?xml version="1.0" encoding="utf-8"?>
+<w:endnotes xmlns:wpc="http://schemas.microsoft.com/office/word/2010/wordprocessingCanvas" xmlns:cx="http://schemas.microsoft.com/office/drawing/2014/chartex" xmlns:cx1="http://schemas.microsoft.com/office/drawing/2015/9/8/chartex" xmlns:cx2="http://schemas.microsoft.com/office/drawing/2015/10/21/chartex" xmlns:cx3="http://schemas.microsoft.com/office/drawing/2016/5/9/chartex" xmlns:cx4="http://schemas.microsoft.com/office/drawing/2016/5/10/chartex" xmlns:cx5="http://schemas.microsoft.com/office/drawing/2016/5/11/chartex" xmlns:cx6="http://schemas.microsoft.com/office/drawing/2016/5/12/chartex" xmlns:cx7="http://schemas.microsoft.com/office/drawing/2016/5/13/chartex" xmlns:cx8="http://schemas.microsoft.com/office/drawing/2016/5/14/chartex" xmlns:mc="http://schemas.openxmlformats.org/markup-compatibility/2006" xmlns:aink="http://schemas.microsoft.com/office/drawing/2016/ink" xmlns:am3d="http://schemas.microsoft.com/office/drawing/2017/model3d" xmlns:o="urn:schemas-microsoft-com:office:office" xmlns:r="http://schemas.openxmlformats.org/officeDocument/2006/relationships" xmlns:m="http://schemas.openxmlformats.org/officeDocument/2006/math" xmlns:v="urn:schemas-microsoft-com:vml" xmlns:wp14="http://schemas.microsoft.com/office/word/2010/wordprocessingDrawing" xmlns:wp="http://schemas.openxmlformats.org/drawingml/2006/wordprocessingDrawing" xmlns:w10="urn:schemas-microsoft-com:office:word" xmlns:w="http://schemas.openxmlformats.org/wordprocessingml/2006/main" xmlns:w14="http://schemas.microsoft.com/office/word/2010/wordml" xmlns:w15="http://schemas.microsoft.com/office/word/2012/wordml" xmlns:w16cid="http://schemas.microsoft.com/office/word/2016/wordml/cid" xmlns:w16se="http://schemas.microsoft.com/office/word/2015/wordml/symex" xmlns:wpg="http://schemas.microsoft.com/office/word/2010/wordprocessingGroup" xmlns:wpi="http://schemas.microsoft.com/office/word/2010/wordprocessingInk" xmlns:wne="http://schemas.microsoft.com/office/word/2006/wordml" xmlns:wps="http://schemas.microsoft.com/office/word/2010/wordprocessingShape" mc:Ignorable="w14 w15 w16se w16cid wp14">
+  <w:endnote w:type="separator" w:id="-1">
+    <w:p>
+      <w:r>
+        <w:separator/>
+      </w:r>
+    </w:p>
+  </w:endnote>
+  <w:endnote w:type="continuationSeparator" w:id="0">
+    <w:p>
+      <w:r>
+        <w:continuationSeparator/>
+      </w:r>
+    </w:p>
+  </w:endnote>
+</w:endnotes>
+</file>
+
+<file path=word/footer1.xml><?xml version="1.0" encoding="utf-8"?>
+<w:ftr xmlns:wpc="http://schemas.microsoft.com/office/word/2010/wordprocessingCanvas" xmlns:cx="http://schemas.microsoft.com/office/drawing/2014/chartex" xmlns:cx1="http://schemas.microsoft.com/office/drawing/2015/9/8/chartex" xmlns:cx2="http://schemas.microsoft.com/office/drawing/2015/10/21/chartex" xmlns:cx3="http://schemas.microsoft.com/office/drawing/2016/5/9/chartex" xmlns:cx4="http://schemas.microsoft.com/office/drawing/2016/5/10/chartex" xmlns:cx5="http://schemas.microsoft.com/office/drawing/2016/5/11/chartex" xmlns:cx6="http://schemas.microsoft.com/office/drawing/2016/5/12/chartex" xmlns:cx7="http://schemas.microsoft.com/office/drawing/2016/5/13/chartex" xmlns:cx8="http://schemas.microsoft.com/office/drawing/2016/5/14/chartex" xmlns:mc="http://schemas.openxmlformats.org/markup-compatibility/2006" xmlns:aink="http://schemas.microsoft.com/office/drawing/2016/ink" xmlns:am3d="http://schemas.microsoft.com/office/drawing/2017/model3d" xmlns:o="urn:schemas-microsoft-com:office:office" xmlns:r="http://schemas.openxmlformats.org/officeDocument/2006/relationships" xmlns:m="http://schemas.openxmlformats.org/officeDocument/2006/math" xmlns:v="urn:schemas-microsoft-com:vml" xmlns:wp14="http://schemas.microsoft.com/office/word/2010/wordprocessingDrawing" xmlns:wp="http://schemas.openxmlformats.org/drawingml/2006/wordprocessingDrawing" xmlns:w10="urn:schemas-microsoft-com:office:word" xmlns:w="http://schemas.openxmlformats.org/wordprocessingml/2006/main" xmlns:w14="http://schemas.microsoft.com/office/word/2010/wordml" xmlns:w15="http://schemas.microsoft.com/office/word/2012/wordml" xmlns:w16cid="http://schemas.microsoft.com/office/word/2016/wordml/cid" xmlns:w16se="http://schemas.microsoft.com/office/word/2015/wordml/symex" xmlns:wpg="http://schemas.microsoft.com/office/word/2010/wordprocessingGroup" xmlns:wpi="http://schemas.microsoft.com/office/word/2010/wordprocessingInk" xmlns:wne="http://schemas.microsoft.com/office/word/2006/wordml" xmlns:wps="http://schemas.microsoft.com/office/word/2010/wordprocessingShape" mc:Ignorable="w14 w15 w16se w16cid wp14">
+  <w:p>
+    <w:pPr>
+      <w:pStyle w:val="Footer"/>
+      <w:jc w:val="center"/>
+      <w:rPr>
+        <w:sz w:val="16"/>
+        <w:szCs w:val="16"/>
+        <w:lang w:val="fr-FR"/>
+      </w:rPr>
+    </w:pPr>
+    <w:r>
+      <w:rPr>
+        <w:sz w:val="16"/>
+        <w:szCs w:val="16"/>
+        <w:lang w:val="fr-FR"/>
+      </w:rPr>
+      <w:t>Autorisations N° 350 / MESFTPRU / DC / SGM / DPP / DEP / SA du</w:t>
+    </w:r>
+  </w:p>
+  <w:p>
+    <w:pPr>
+      <w:pStyle w:val="Footer"/>
+      <w:jc w:val="center"/>
+      <w:rPr>
+        <w:sz w:val="16"/>
+        <w:szCs w:val="16"/>
+        <w:lang w:val="fr-FR"/>
+      </w:rPr>
+    </w:pPr>
+    <w:r>
+      <w:rPr>
+        <w:sz w:val="16"/>
+        <w:szCs w:val="16"/>
+        <w:lang w:val="fr-FR"/>
+      </w:rPr>
+      <w:t xml:space="preserve">10 / 11 / 2011 Siège : 07 BP </w:t>
+    </w:r>
+    <w:proofErr w:type="gramStart"/>
+    <w:r>
+      <w:rPr>
+        <w:sz w:val="16"/>
+        <w:szCs w:val="16"/>
+        <w:lang w:val="fr-FR"/>
+      </w:rPr>
+      <w:t>155  Cotonou</w:t>
+    </w:r>
+    <w:proofErr w:type="gramEnd"/>
+    <w:r>
+      <w:rPr>
+        <w:sz w:val="16"/>
+        <w:szCs w:val="16"/>
+        <w:lang w:val="fr-FR"/>
+      </w:rPr>
+      <w:t xml:space="preserve"> Tél. : (+229) 21 35 08 90 94 97 97 66 43 14 14 IFU N° : 3201500303213 du 09/02/15</w:t>
+    </w:r>
+  </w:p>
+  <w:p>
+    <w:pPr>
+      <w:pStyle w:val="Footer"/>
+      <w:jc w:val="center"/>
+      <w:rPr>
+        <w:sz w:val="16"/>
+        <w:szCs w:val="16"/>
+        <w:lang w:val="fr-FR"/>
+      </w:rPr>
+    </w:pPr>
+    <w:proofErr w:type="spellStart"/>
+    <w:r>
+      <w:rPr>
+        <w:sz w:val="16"/>
+        <w:szCs w:val="16"/>
+        <w:lang w:val="fr-FR"/>
+      </w:rPr>
+      <w:t>Rép</w:t>
+    </w:r>
+    <w:proofErr w:type="spellEnd"/>
+    <w:r>
+      <w:rPr>
+        <w:sz w:val="16"/>
+        <w:szCs w:val="16"/>
+        <w:lang w:val="fr-FR"/>
+      </w:rPr>
+      <w:t>. Du Bénin 5</w:t>
+    </w:r>
+    <w:r>
+      <w:rPr>
+        <w:sz w:val="16"/>
+        <w:szCs w:val="16"/>
+        <w:vertAlign w:val="superscript"/>
+        <w:lang w:val="fr-FR"/>
+      </w:rPr>
+      <w:t>ème</w:t>
+    </w:r>
+    <w:r>
+      <w:rPr>
+        <w:sz w:val="16"/>
+        <w:szCs w:val="16"/>
+        <w:lang w:val="fr-FR"/>
+      </w:rPr>
+      <w:t xml:space="preserve"> rue </w:t>
+    </w:r>
+    <w:proofErr w:type="gramStart"/>
+    <w:r>
+      <w:rPr>
+        <w:sz w:val="16"/>
+        <w:szCs w:val="16"/>
+        <w:lang w:val="fr-FR"/>
+      </w:rPr>
+      <w:t>à  droite</w:t>
+    </w:r>
+    <w:proofErr w:type="gramEnd"/>
+    <w:r>
+      <w:rPr>
+        <w:sz w:val="16"/>
+        <w:szCs w:val="16"/>
+        <w:lang w:val="fr-FR"/>
+      </w:rPr>
+      <w:t xml:space="preserve"> </w:t>
+    </w:r>
+    <w:proofErr w:type="spellStart"/>
+    <w:r>
+      <w:rPr>
+        <w:sz w:val="16"/>
+        <w:szCs w:val="16"/>
+        <w:lang w:val="fr-FR"/>
+      </w:rPr>
+      <w:t>apèrs</w:t>
+    </w:r>
+    <w:proofErr w:type="spellEnd"/>
+    <w:r>
+      <w:rPr>
+        <w:sz w:val="16"/>
+        <w:szCs w:val="16"/>
+        <w:lang w:val="fr-FR"/>
+      </w:rPr>
+      <w:t xml:space="preserve"> le séminaire Jean Eudes d’</w:t>
+    </w:r>
+    <w:proofErr w:type="spellStart"/>
+    <w:r>
+      <w:rPr>
+        <w:sz w:val="16"/>
+        <w:szCs w:val="16"/>
+        <w:lang w:val="fr-FR"/>
+      </w:rPr>
+      <w:t>Atrokpocodji</w:t>
+    </w:r>
+    <w:proofErr w:type="spellEnd"/>
+    <w:r>
+      <w:rPr>
+        <w:sz w:val="16"/>
+        <w:szCs w:val="16"/>
+        <w:lang w:val="fr-FR"/>
+      </w:rPr>
+      <w:t xml:space="preserve"> 4</w:t>
+    </w:r>
+    <w:r>
+      <w:rPr>
+        <w:sz w:val="16"/>
+        <w:szCs w:val="16"/>
+        <w:vertAlign w:val="superscript"/>
+        <w:lang w:val="fr-FR"/>
+      </w:rPr>
+      <w:t>ème</w:t>
+    </w:r>
+    <w:r>
+      <w:rPr>
+        <w:sz w:val="16"/>
+        <w:szCs w:val="16"/>
+        <w:lang w:val="fr-FR"/>
+      </w:rPr>
+      <w:t xml:space="preserve"> carrefour en venant de PK 14</w:t>
+    </w:r>
+  </w:p>
+</w:ftr>
+</file>
+
+<file path=word/footnotes.xml><?xml version="1.0" encoding="utf-8"?>
+<w:footnotes xmlns:wpc="http://schemas.microsoft.com/office/word/2010/wordprocessingCanvas" xmlns:cx="http://schemas.microsoft.com/office/drawing/2014/chartex" xmlns:cx1="http://schemas.microsoft.com/office/drawing/2015/9/8/chartex" xmlns:cx2="http://schemas.microsoft.com/office/drawing/2015/10/21/chartex" xmlns:cx3="http://schemas.microsoft.com/office/drawing/2016/5/9/chartex" xmlns:cx4="http://schemas.microsoft.com/office/drawing/2016/5/10/chartex" xmlns:cx5="http://schemas.microsoft.com/office/drawing/2016/5/11/chartex" xmlns:cx6="http://schemas.microsoft.com/office/drawing/2016/5/12/chartex" xmlns:cx7="http://schemas.microsoft.com/office/drawing/2016/5/13/chartex" xmlns:cx8="http://schemas.microsoft.com/office/drawing/2016/5/14/chartex" xmlns:mc="http://schemas.openxmlformats.org/markup-compatibility/2006" xmlns:aink="http://schemas.microsoft.com/office/drawing/2016/ink" xmlns:am3d="http://schemas.microsoft.com/office/drawing/2017/model3d" xmlns:o="urn:schemas-microsoft-com:office:office" xmlns:r="http://schemas.openxmlformats.org/officeDocument/2006/relationships" xmlns:m="http://schemas.openxmlformats.org/officeDocument/2006/math" xmlns:v="urn:schemas-microsoft-com:vml" xmlns:wp14="http://schemas.microsoft.com/office/word/2010/wordprocessingDrawing" xmlns:wp="http://schemas.openxmlformats.org/drawingml/2006/wordprocessingDrawing" xmlns:w10="urn:schemas-microsoft-com:office:word" xmlns:w="http://schemas.openxmlformats.org/wordprocessingml/2006/main" xmlns:w14="http://schemas.microsoft.com/office/word/2010/wordml" xmlns:w15="http://schemas.microsoft.com/office/word/2012/wordml" xmlns:w16cid="http://schemas.microsoft.com/office/word/2016/wordml/cid" xmlns:w16se="http://schemas.microsoft.com/office/word/2015/wordml/symex" xmlns:wpg="http://schemas.microsoft.com/office/word/2010/wordprocessingGroup" xmlns:wpi="http://schemas.microsoft.com/office/word/2010/wordprocessingInk" xmlns:wne="http://schemas.microsoft.com/office/word/2006/wordml" xmlns:wps="http://schemas.microsoft.com/office/word/2010/wordprocessingShape" mc:Ignorable="w14 w15 w16se w16cid wp14">
+  <w:footnote w:type="separator" w:id="-1">
+    <w:p>
+      <w:r>
+        <w:separator/>
+      </w:r>
+    </w:p>
+  </w:footnote>
+  <w:footnote w:type="continuationSeparator" w:id="0">
+    <w:p>
+      <w:r>
+        <w:continuationSeparator/>
+      </w:r>
+    </w:p>
+  </w:footnote>
+</w:footnotes>
 </file>
 
 <file path=word/styles.xml><?xml version="1.0" encoding="utf-8"?>
@@ -2691,6 +3500,48 @@
       </w:tblBorders>
     </w:tblPr>
   </w:style>
+  <w:style w:type="paragraph" w:styleId="Header">
+    <w:name w:val="header"/>
+    <w:basedOn w:val="Normal"/>
+    <w:link w:val="HeaderChar"/>
+    <w:uiPriority w:val="99"/>
+    <w:unhideWhenUsed/>
+    <w:rsid w:val="00452169"/>
+    <w:pPr>
+      <w:tabs>
+        <w:tab w:val="center" w:pos="4680"/>
+        <w:tab w:val="right" w:pos="9360"/>
+      </w:tabs>
+    </w:pPr>
+  </w:style>
+  <w:style w:type="character" w:customStyle="1" w:styleId="HeaderChar">
+    <w:name w:val="Header Char"/>
+    <w:basedOn w:val="DefaultParagraphFont"/>
+    <w:link w:val="Header"/>
+    <w:uiPriority w:val="99"/>
+    <w:rsid w:val="00452169"/>
+  </w:style>
+  <w:style w:type="paragraph" w:styleId="Footer">
+    <w:name w:val="footer"/>
+    <w:basedOn w:val="Normal"/>
+    <w:link w:val="FooterChar"/>
+    <w:uiPriority w:val="99"/>
+    <w:unhideWhenUsed/>
+    <w:rsid w:val="00452169"/>
+    <w:pPr>
+      <w:tabs>
+        <w:tab w:val="center" w:pos="4680"/>
+        <w:tab w:val="right" w:pos="9360"/>
+      </w:tabs>
+    </w:pPr>
+  </w:style>
+  <w:style w:type="character" w:customStyle="1" w:styleId="FooterChar">
+    <w:name w:val="Footer Char"/>
+    <w:basedOn w:val="DefaultParagraphFont"/>
+    <w:link w:val="Footer"/>
+    <w:uiPriority w:val="99"/>
+    <w:rsid w:val="00452169"/>
+  </w:style>
 </w:styles>
 </file>
 

</xml_diff>

<commit_message>
implemented number to letter
</commit_message>
<xml_diff>
--- a/templates/bulletin-3-notes.docx
+++ b/templates/bulletin-3-notes.docx
@@ -84,27 +84,7 @@
           <w:sz w:val="44"/>
           <w:szCs w:val="44"/>
         </w:rPr>
-        <w:t>{</w:t>
-      </w:r>
-      <w:proofErr w:type="spellStart"/>
-      <w:r>
-        <w:rPr>
-          <w:rFonts w:ascii="Arial Narrow" w:hAnsi="Arial Narrow"/>
-          <w:sz w:val="44"/>
-          <w:szCs w:val="44"/>
-        </w:rPr>
-        <w:t>schoolName</w:t>
-      </w:r>
-      <w:bookmarkStart w:id="0" w:name="_GoBack"/>
-      <w:bookmarkEnd w:id="0"/>
-      <w:proofErr w:type="spellEnd"/>
-      <w:r>
-        <w:rPr>
-          <w:rFonts w:ascii="Arial Narrow" w:hAnsi="Arial Narrow"/>
-          <w:sz w:val="44"/>
-          <w:szCs w:val="44"/>
-        </w:rPr>
-        <w:t>}</w:t>
+        <w:t>{schoolName}</w:t>
       </w:r>
     </w:p>
     <w:p>
@@ -120,14 +100,7 @@
         <w:rPr>
           <w:rFonts w:ascii="Arial Narrow" w:hAnsi="Arial Narrow"/>
         </w:rPr>
-        <w:t>{</w:t>
-      </w:r>
-      <w:proofErr w:type="spellStart"/>
-      <w:r>
-        <w:rPr>
-          <w:rFonts w:ascii="Arial Narrow" w:hAnsi="Arial Narrow"/>
-        </w:rPr>
-        <w:t>s</w:t>
+        <w:t>{s</w:t>
       </w:r>
       <w:r>
         <w:rPr>
@@ -135,7 +108,6 @@
         </w:rPr>
         <w:t>choolSubName</w:t>
       </w:r>
-      <w:proofErr w:type="spellEnd"/>
       <w:r>
         <w:rPr>
           <w:rFonts w:ascii="Arial Narrow" w:hAnsi="Arial Narrow"/>
@@ -182,16 +154,56 @@
               <w:rPr>
                 <w:rFonts w:ascii="Arial Narrow" w:hAnsi="Arial Narrow"/>
               </w:rPr>
+              <w:t>{matricule}</w:t>
+            </w:r>
+          </w:p>
+        </w:tc>
+        <w:tc>
+          <w:tcPr>
+            <w:tcW w:w="2753" w:type="dxa"/>
+          </w:tcPr>
+          <w:p>
+            <w:pPr>
+              <w:rPr>
+                <w:rFonts w:ascii="Arial Narrow" w:hAnsi="Arial Narrow"/>
+              </w:rPr>
+            </w:pPr>
+            <w:r>
+              <w:rPr>
+                <w:rFonts w:ascii="Arial Narrow" w:hAnsi="Arial Narrow"/>
+              </w:rPr>
               <w:t>{</w:t>
             </w:r>
-            <w:proofErr w:type="spellStart"/>
-            <w:r>
-              <w:rPr>
-                <w:rFonts w:ascii="Arial Narrow" w:hAnsi="Arial Narrow"/>
-              </w:rPr>
-              <w:t>matricule</w:t>
-            </w:r>
-            <w:proofErr w:type="spellEnd"/>
+            <w:r>
+              <w:rPr>
+                <w:rFonts w:ascii="Arial Narrow" w:hAnsi="Arial Narrow"/>
+              </w:rPr>
+              <w:t>student</w:t>
+            </w:r>
+            <w:r>
+              <w:rPr>
+                <w:rFonts w:ascii="Arial Narrow" w:hAnsi="Arial Narrow"/>
+              </w:rPr>
+              <w:t>F</w:t>
+            </w:r>
+            <w:r>
+              <w:rPr>
+                <w:rFonts w:ascii="Arial Narrow" w:hAnsi="Arial Narrow"/>
+              </w:rPr>
+              <w:t>ull</w:t>
+            </w:r>
+            <w:r>
+              <w:rPr>
+                <w:rFonts w:ascii="Arial Narrow" w:hAnsi="Arial Narrow"/>
+              </w:rPr>
+              <w:t>N</w:t>
+            </w:r>
+            <w:r>
+              <w:rPr>
+                <w:rFonts w:ascii="Arial Narrow" w:hAnsi="Arial Narrow"/>
+              </w:rPr>
+              <w:t>ame</w:t>
+            </w:r>
             <w:r>
               <w:rPr>
                 <w:rFonts w:ascii="Arial Narrow" w:hAnsi="Arial Narrow"/>
@@ -202,62 +214,6 @@
         </w:tc>
         <w:tc>
           <w:tcPr>
-            <w:tcW w:w="2753" w:type="dxa"/>
-          </w:tcPr>
-          <w:p>
-            <w:pPr>
-              <w:rPr>
-                <w:rFonts w:ascii="Arial Narrow" w:hAnsi="Arial Narrow"/>
-              </w:rPr>
-            </w:pPr>
-            <w:r>
-              <w:rPr>
-                <w:rFonts w:ascii="Arial Narrow" w:hAnsi="Arial Narrow"/>
-              </w:rPr>
-              <w:t>{</w:t>
-            </w:r>
-            <w:proofErr w:type="spellStart"/>
-            <w:r>
-              <w:rPr>
-                <w:rFonts w:ascii="Arial Narrow" w:hAnsi="Arial Narrow"/>
-              </w:rPr>
-              <w:t>student</w:t>
-            </w:r>
-            <w:r>
-              <w:rPr>
-                <w:rFonts w:ascii="Arial Narrow" w:hAnsi="Arial Narrow"/>
-              </w:rPr>
-              <w:t>F</w:t>
-            </w:r>
-            <w:r>
-              <w:rPr>
-                <w:rFonts w:ascii="Arial Narrow" w:hAnsi="Arial Narrow"/>
-              </w:rPr>
-              <w:t>ull</w:t>
-            </w:r>
-            <w:r>
-              <w:rPr>
-                <w:rFonts w:ascii="Arial Narrow" w:hAnsi="Arial Narrow"/>
-              </w:rPr>
-              <w:t>N</w:t>
-            </w:r>
-            <w:r>
-              <w:rPr>
-                <w:rFonts w:ascii="Arial Narrow" w:hAnsi="Arial Narrow"/>
-              </w:rPr>
-              <w:t>ame</w:t>
-            </w:r>
-            <w:proofErr w:type="spellEnd"/>
-            <w:r>
-              <w:rPr>
-                <w:rFonts w:ascii="Arial Narrow" w:hAnsi="Arial Narrow"/>
-              </w:rPr>
-              <w:t>}</w:t>
-            </w:r>
-          </w:p>
-        </w:tc>
-        <w:tc>
-          <w:tcPr>
             <w:tcW w:w="2616" w:type="dxa"/>
           </w:tcPr>
           <w:p>
@@ -266,19 +222,11 @@
                 <w:rFonts w:ascii="Arial Narrow" w:hAnsi="Arial Narrow"/>
               </w:rPr>
             </w:pPr>
-            <w:proofErr w:type="spellStart"/>
-            <w:r>
-              <w:rPr>
-                <w:rFonts w:ascii="Arial Narrow" w:hAnsi="Arial Narrow"/>
-              </w:rPr>
-              <w:t>Classe</w:t>
-            </w:r>
-            <w:proofErr w:type="spellEnd"/>
-            <w:r>
-              <w:rPr>
-                <w:rFonts w:ascii="Arial Narrow" w:hAnsi="Arial Narrow"/>
-              </w:rPr>
-              <w:t>:</w:t>
+            <w:r>
+              <w:rPr>
+                <w:rFonts w:ascii="Arial Narrow" w:hAnsi="Arial Narrow"/>
+              </w:rPr>
+              <w:t>Classe:</w:t>
             </w:r>
           </w:p>
         </w:tc>
@@ -315,19 +263,11 @@
                 <w:rFonts w:ascii="Arial Narrow" w:hAnsi="Arial Narrow"/>
               </w:rPr>
             </w:pPr>
-            <w:proofErr w:type="spellStart"/>
-            <w:r>
-              <w:rPr>
-                <w:rFonts w:ascii="Arial Narrow" w:hAnsi="Arial Narrow"/>
-              </w:rPr>
-              <w:t>Sexe</w:t>
-            </w:r>
-            <w:proofErr w:type="spellEnd"/>
-            <w:r>
-              <w:rPr>
-                <w:rFonts w:ascii="Arial Narrow" w:hAnsi="Arial Narrow"/>
-              </w:rPr>
-              <w:t>:</w:t>
+            <w:r>
+              <w:rPr>
+                <w:rFonts w:ascii="Arial Narrow" w:hAnsi="Arial Narrow"/>
+              </w:rPr>
+              <w:t>Sexe:</w:t>
             </w:r>
           </w:p>
         </w:tc>
@@ -446,23 +386,7 @@
                 <w:rFonts w:ascii="Arial Narrow" w:hAnsi="Arial Narrow"/>
                 <w:lang w:val="fr-FR"/>
               </w:rPr>
-              <w:t xml:space="preserve"> {</w:t>
-            </w:r>
-            <w:proofErr w:type="spellStart"/>
-            <w:r>
-              <w:rPr>
-                <w:rFonts w:ascii="Arial Narrow" w:hAnsi="Arial Narrow"/>
-                <w:lang w:val="fr-FR"/>
-              </w:rPr>
-              <w:t>classSize</w:t>
-            </w:r>
-            <w:proofErr w:type="spellEnd"/>
-            <w:r>
-              <w:rPr>
-                <w:rFonts w:ascii="Arial Narrow" w:hAnsi="Arial Narrow"/>
-                <w:lang w:val="fr-FR"/>
-              </w:rPr>
-              <w:t>}</w:t>
+              <w:t xml:space="preserve"> {classSize}</w:t>
             </w:r>
           </w:p>
         </w:tc>
@@ -493,14 +417,7 @@
               <w:rPr>
                 <w:rFonts w:ascii="Arial Narrow" w:hAnsi="Arial Narrow"/>
               </w:rPr>
-              <w:t xml:space="preserve"> {</w:t>
-            </w:r>
-            <w:proofErr w:type="spellStart"/>
-            <w:r>
-              <w:rPr>
-                <w:rFonts w:ascii="Arial Narrow" w:hAnsi="Arial Narrow"/>
-              </w:rPr>
-              <w:t>school</w:t>
+              <w:t xml:space="preserve"> {school</w:t>
             </w:r>
             <w:r>
               <w:rPr>
@@ -512,14 +429,7 @@
               <w:rPr>
                 <w:rFonts w:ascii="Arial Narrow" w:hAnsi="Arial Narrow"/>
               </w:rPr>
-              <w:t>ear</w:t>
-            </w:r>
-            <w:proofErr w:type="spellEnd"/>
-            <w:r>
-              <w:rPr>
-                <w:rFonts w:ascii="Arial Narrow" w:hAnsi="Arial Narrow"/>
-              </w:rPr>
-              <w:t>}</w:t>
+              <w:t>ear}</w:t>
             </w:r>
           </w:p>
         </w:tc>
@@ -567,7 +477,6 @@
         </w:rPr>
         <w:t>{</w:t>
       </w:r>
-      <w:proofErr w:type="spellStart"/>
       <w:r>
         <w:rPr>
           <w:rFonts w:ascii="Arial Narrow" w:hAnsi="Arial Narrow"/>
@@ -575,7 +484,6 @@
         </w:rPr>
         <w:t>term</w:t>
       </w:r>
-      <w:proofErr w:type="spellEnd"/>
       <w:r>
         <w:rPr>
           <w:rFonts w:ascii="Arial Narrow" w:hAnsi="Arial Narrow"/>
@@ -663,7 +571,6 @@
                 <w:lang w:val="fr-FR"/>
               </w:rPr>
             </w:pPr>
-            <w:proofErr w:type="spellStart"/>
             <w:r>
               <w:rPr>
                 <w:rFonts w:ascii="Arial Narrow" w:hAnsi="Arial Narrow"/>
@@ -675,7 +582,6 @@
               </w:rPr>
               <w:t>Coef</w:t>
             </w:r>
-            <w:proofErr w:type="spellEnd"/>
           </w:p>
         </w:tc>
         <w:tc>
@@ -785,7 +691,6 @@
                 <w:lang w:val="fr-FR"/>
               </w:rPr>
             </w:pPr>
-            <w:proofErr w:type="spellStart"/>
             <w:r>
               <w:rPr>
                 <w:rFonts w:ascii="Arial Narrow" w:hAnsi="Arial Narrow"/>
@@ -795,10 +700,18 @@
                 <w:szCs w:val="16"/>
                 <w:lang w:val="fr-FR"/>
               </w:rPr>
-              <w:t>Moy</w:t>
-            </w:r>
-            <w:proofErr w:type="spellEnd"/>
-            <w:r>
+              <w:t>Moy/20</w:t>
+            </w:r>
+          </w:p>
+        </w:tc>
+        <w:tc>
+          <w:tcPr>
+            <w:tcW w:w="894" w:type="dxa"/>
+            <w:vAlign w:val="center"/>
+          </w:tcPr>
+          <w:p>
+            <w:pPr>
+              <w:jc w:val="center"/>
               <w:rPr>
                 <w:rFonts w:ascii="Arial Narrow" w:hAnsi="Arial Narrow"/>
                 <w:b/>
@@ -807,18 +720,8 @@
                 <w:szCs w:val="16"/>
                 <w:lang w:val="fr-FR"/>
               </w:rPr>
-              <w:t>/20</w:t>
-            </w:r>
-          </w:p>
-        </w:tc>
-        <w:tc>
-          <w:tcPr>
-            <w:tcW w:w="894" w:type="dxa"/>
-            <w:vAlign w:val="center"/>
-          </w:tcPr>
-          <w:p>
-            <w:pPr>
-              <w:jc w:val="center"/>
+            </w:pPr>
+            <w:r>
               <w:rPr>
                 <w:rFonts w:ascii="Arial Narrow" w:hAnsi="Arial Narrow"/>
                 <w:b/>
@@ -827,44 +730,8 @@
                 <w:szCs w:val="16"/>
                 <w:lang w:val="fr-FR"/>
               </w:rPr>
-            </w:pPr>
-            <w:proofErr w:type="spellStart"/>
-            <w:r>
-              <w:rPr>
-                <w:rFonts w:ascii="Arial Narrow" w:hAnsi="Arial Narrow"/>
-                <w:b/>
-                <w:bCs/>
-                <w:sz w:val="16"/>
-                <w:szCs w:val="16"/>
-                <w:lang w:val="fr-FR"/>
-              </w:rPr>
-              <w:t>Moy</w:t>
-            </w:r>
-            <w:proofErr w:type="spellEnd"/>
-            <w:r>
-              <w:rPr>
-                <w:rFonts w:ascii="Arial Narrow" w:hAnsi="Arial Narrow"/>
-                <w:b/>
-                <w:bCs/>
-                <w:sz w:val="16"/>
-                <w:szCs w:val="16"/>
-                <w:lang w:val="fr-FR"/>
-              </w:rPr>
-              <w:t xml:space="preserve">. </w:t>
-            </w:r>
-            <w:proofErr w:type="spellStart"/>
-            <w:r>
-              <w:rPr>
-                <w:rFonts w:ascii="Arial Narrow" w:hAnsi="Arial Narrow"/>
-                <w:b/>
-                <w:bCs/>
-                <w:sz w:val="16"/>
-                <w:szCs w:val="16"/>
-                <w:lang w:val="fr-FR"/>
-              </w:rPr>
-              <w:t>Coef</w:t>
-            </w:r>
-            <w:proofErr w:type="spellEnd"/>
+              <w:t>Moy. Coef</w:t>
+            </w:r>
           </w:p>
         </w:tc>
         <w:tc>
@@ -1042,55 +909,7 @@
                 <w:szCs w:val="22"/>
                 <w:lang w:val="fr-FR"/>
               </w:rPr>
-              <w:t>{#</w:t>
-            </w:r>
-            <w:proofErr w:type="spellStart"/>
-            <w:r>
-              <w:rPr>
-                <w:rFonts w:ascii="Arial Narrow" w:hAnsi="Arial Narrow"/>
-                <w:b/>
-                <w:bCs/>
-                <w:sz w:val="22"/>
-                <w:szCs w:val="22"/>
-                <w:lang w:val="fr-FR"/>
-              </w:rPr>
-              <w:t>subjects</w:t>
-            </w:r>
-            <w:proofErr w:type="spellEnd"/>
-            <w:r>
-              <w:rPr>
-                <w:rFonts w:ascii="Arial Narrow" w:hAnsi="Arial Narrow"/>
-                <w:b/>
-                <w:bCs/>
-                <w:sz w:val="22"/>
-                <w:szCs w:val="22"/>
-                <w:lang w:val="fr-FR"/>
-              </w:rPr>
-              <w:t>}{</w:t>
-            </w:r>
-            <w:proofErr w:type="spellStart"/>
-            <w:r>
-              <w:rPr>
-                <w:rFonts w:ascii="Arial Narrow" w:hAnsi="Arial Narrow"/>
-                <w:b/>
-                <w:bCs/>
-                <w:sz w:val="22"/>
-                <w:szCs w:val="22"/>
-                <w:lang w:val="fr-FR"/>
-              </w:rPr>
-              <w:t>name</w:t>
-            </w:r>
-            <w:proofErr w:type="spellEnd"/>
-            <w:r>
-              <w:rPr>
-                <w:rFonts w:ascii="Arial Narrow" w:hAnsi="Arial Narrow"/>
-                <w:b/>
-                <w:bCs/>
-                <w:sz w:val="22"/>
-                <w:szCs w:val="22"/>
-                <w:lang w:val="fr-FR"/>
-              </w:rPr>
-              <w:t>}</w:t>
+              <w:t>{#subjects}{name}</w:t>
             </w:r>
           </w:p>
         </w:tc>
@@ -1118,7 +937,6 @@
               </w:rPr>
               <w:t>{</w:t>
             </w:r>
-            <w:proofErr w:type="spellStart"/>
             <w:r>
               <w:rPr>
                 <w:rFonts w:ascii="Arial Narrow" w:hAnsi="Arial Narrow"/>
@@ -1144,17 +962,59 @@
                 <w:szCs w:val="18"/>
                 <w:lang w:val="fr-FR"/>
               </w:rPr>
-              <w:t>f</w:t>
-            </w:r>
-            <w:proofErr w:type="spellEnd"/>
-            <w:r>
+              <w:t>f}</w:t>
+            </w:r>
+          </w:p>
+        </w:tc>
+        <w:tc>
+          <w:tcPr>
+            <w:tcW w:w="1073" w:type="dxa"/>
+            <w:vAlign w:val="center"/>
+          </w:tcPr>
+          <w:p>
+            <w:pPr>
+              <w:jc w:val="center"/>
               <w:rPr>
                 <w:rFonts w:ascii="Arial Narrow" w:hAnsi="Arial Narrow"/>
                 <w:sz w:val="18"/>
                 <w:szCs w:val="18"/>
                 <w:lang w:val="fr-FR"/>
               </w:rPr>
-              <w:t>}</w:t>
+            </w:pPr>
+            <w:r>
+              <w:rPr>
+                <w:rFonts w:ascii="Arial Narrow" w:hAnsi="Arial Narrow"/>
+                <w:sz w:val="18"/>
+                <w:szCs w:val="18"/>
+                <w:lang w:val="fr-FR"/>
+              </w:rPr>
+              <w:t>{mark1}</w:t>
+            </w:r>
+          </w:p>
+        </w:tc>
+        <w:tc>
+          <w:tcPr>
+            <w:tcW w:w="1162" w:type="dxa"/>
+            <w:vAlign w:val="center"/>
+          </w:tcPr>
+          <w:p>
+            <w:pPr>
+              <w:jc w:val="center"/>
+              <w:rPr>
+                <w:rFonts w:ascii="Arial Narrow" w:hAnsi="Arial Narrow"/>
+                <w:sz w:val="18"/>
+                <w:szCs w:val="18"/>
+                <w:lang w:val="fr-FR"/>
+              </w:rPr>
+            </w:pPr>
+            <w:r>
+              <w:rPr>
+                <w:rFonts w:ascii="Arial Narrow" w:hAnsi="Arial Narrow"/>
+                <w:sz w:val="18"/>
+                <w:szCs w:val="18"/>
+                <w:lang w:val="fr-FR"/>
+              </w:rPr>
+              <w:t>{mark2}</w:t>
             </w:r>
           </w:p>
         </w:tc>
@@ -1180,13 +1040,13 @@
                 <w:szCs w:val="18"/>
                 <w:lang w:val="fr-FR"/>
               </w:rPr>
-              <w:t>{mark1}</w:t>
-            </w:r>
-          </w:p>
-        </w:tc>
-        <w:tc>
-          <w:tcPr>
-            <w:tcW w:w="1162" w:type="dxa"/>
+              <w:t>{mark3}</w:t>
+            </w:r>
+          </w:p>
+        </w:tc>
+        <w:tc>
+          <w:tcPr>
+            <w:tcW w:w="715" w:type="dxa"/>
             <w:vAlign w:val="center"/>
           </w:tcPr>
           <w:p>
@@ -1206,13 +1066,13 @@
                 <w:szCs w:val="18"/>
                 <w:lang w:val="fr-FR"/>
               </w:rPr>
-              <w:t>{mark2}</w:t>
-            </w:r>
-          </w:p>
-        </w:tc>
-        <w:tc>
-          <w:tcPr>
-            <w:tcW w:w="1073" w:type="dxa"/>
+              <w:t>{meanByTwenty}</w:t>
+            </w:r>
+          </w:p>
+        </w:tc>
+        <w:tc>
+          <w:tcPr>
+            <w:tcW w:w="894" w:type="dxa"/>
             <w:vAlign w:val="center"/>
           </w:tcPr>
           <w:p>
@@ -1232,7 +1092,33 @@
                 <w:szCs w:val="18"/>
                 <w:lang w:val="fr-FR"/>
               </w:rPr>
-              <w:t>{mark3}</w:t>
+              <w:t>{meanByCoefficient}</w:t>
+            </w:r>
+          </w:p>
+        </w:tc>
+        <w:tc>
+          <w:tcPr>
+            <w:tcW w:w="626" w:type="dxa"/>
+            <w:vAlign w:val="center"/>
+          </w:tcPr>
+          <w:p>
+            <w:pPr>
+              <w:jc w:val="center"/>
+              <w:rPr>
+                <w:rFonts w:ascii="Arial Narrow" w:hAnsi="Arial Narrow"/>
+                <w:sz w:val="18"/>
+                <w:szCs w:val="18"/>
+                <w:lang w:val="fr-FR"/>
+              </w:rPr>
+            </w:pPr>
+            <w:r>
+              <w:rPr>
+                <w:rFonts w:ascii="Arial Narrow" w:hAnsi="Arial Narrow"/>
+                <w:sz w:val="18"/>
+                <w:szCs w:val="18"/>
+                <w:lang w:val="fr-FR"/>
+              </w:rPr>
+              <w:t>{rank}</w:t>
             </w:r>
           </w:p>
         </w:tc>
@@ -1258,19 +1144,25 @@
                 <w:szCs w:val="18"/>
                 <w:lang w:val="fr-FR"/>
               </w:rPr>
-              <w:t>{</w:t>
-            </w:r>
-            <w:proofErr w:type="spellStart"/>
-            <w:r>
+              <w:t>{firstRankMean}</w:t>
+            </w:r>
+          </w:p>
+        </w:tc>
+        <w:tc>
+          <w:tcPr>
+            <w:tcW w:w="715" w:type="dxa"/>
+            <w:vAlign w:val="center"/>
+          </w:tcPr>
+          <w:p>
+            <w:pPr>
+              <w:jc w:val="center"/>
               <w:rPr>
                 <w:rFonts w:ascii="Arial Narrow" w:hAnsi="Arial Narrow"/>
                 <w:sz w:val="18"/>
                 <w:szCs w:val="18"/>
                 <w:lang w:val="fr-FR"/>
               </w:rPr>
-              <w:t>meanByTwenty</w:t>
-            </w:r>
-            <w:proofErr w:type="spellEnd"/>
+            </w:pPr>
             <w:r>
               <w:rPr>
                 <w:rFonts w:ascii="Arial Narrow" w:hAnsi="Arial Narrow"/>
@@ -1278,13 +1170,13 @@
                 <w:szCs w:val="18"/>
                 <w:lang w:val="fr-FR"/>
               </w:rPr>
-              <w:t>}</w:t>
-            </w:r>
-          </w:p>
-        </w:tc>
-        <w:tc>
-          <w:tcPr>
-            <w:tcW w:w="894" w:type="dxa"/>
+              <w:t>{lastRankMean}</w:t>
+            </w:r>
+          </w:p>
+        </w:tc>
+        <w:tc>
+          <w:tcPr>
+            <w:tcW w:w="1147" w:type="dxa"/>
             <w:vAlign w:val="center"/>
           </w:tcPr>
           <w:p>
@@ -1304,9 +1196,8 @@
                 <w:szCs w:val="18"/>
                 <w:lang w:val="fr-FR"/>
               </w:rPr>
-              <w:t>{</w:t>
-            </w:r>
-            <w:proofErr w:type="spellStart"/>
+              <w:t>{appreciation}</w:t>
+            </w:r>
             <w:r>
               <w:rPr>
                 <w:rFonts w:ascii="Arial Narrow" w:hAnsi="Arial Narrow"/>
@@ -1314,230 +1205,7 @@
                 <w:szCs w:val="18"/>
                 <w:lang w:val="fr-FR"/>
               </w:rPr>
-              <w:t>meanByCoefficient</w:t>
-            </w:r>
-            <w:proofErr w:type="spellEnd"/>
-            <w:r>
-              <w:rPr>
-                <w:rFonts w:ascii="Arial Narrow" w:hAnsi="Arial Narrow"/>
-                <w:sz w:val="18"/>
-                <w:szCs w:val="18"/>
-                <w:lang w:val="fr-FR"/>
-              </w:rPr>
-              <w:t>}</w:t>
-            </w:r>
-          </w:p>
-        </w:tc>
-        <w:tc>
-          <w:tcPr>
-            <w:tcW w:w="626" w:type="dxa"/>
-            <w:vAlign w:val="center"/>
-          </w:tcPr>
-          <w:p>
-            <w:pPr>
-              <w:jc w:val="center"/>
-              <w:rPr>
-                <w:rFonts w:ascii="Arial Narrow" w:hAnsi="Arial Narrow"/>
-                <w:sz w:val="18"/>
-                <w:szCs w:val="18"/>
-                <w:lang w:val="fr-FR"/>
-              </w:rPr>
-            </w:pPr>
-            <w:r>
-              <w:rPr>
-                <w:rFonts w:ascii="Arial Narrow" w:hAnsi="Arial Narrow"/>
-                <w:sz w:val="18"/>
-                <w:szCs w:val="18"/>
-                <w:lang w:val="fr-FR"/>
-              </w:rPr>
-              <w:t>{</w:t>
-            </w:r>
-            <w:proofErr w:type="spellStart"/>
-            <w:r>
-              <w:rPr>
-                <w:rFonts w:ascii="Arial Narrow" w:hAnsi="Arial Narrow"/>
-                <w:sz w:val="18"/>
-                <w:szCs w:val="18"/>
-                <w:lang w:val="fr-FR"/>
-              </w:rPr>
-              <w:t>rank</w:t>
-            </w:r>
-            <w:proofErr w:type="spellEnd"/>
-            <w:r>
-              <w:rPr>
-                <w:rFonts w:ascii="Arial Narrow" w:hAnsi="Arial Narrow"/>
-                <w:sz w:val="18"/>
-                <w:szCs w:val="18"/>
-                <w:lang w:val="fr-FR"/>
-              </w:rPr>
-              <w:t>}</w:t>
-            </w:r>
-          </w:p>
-        </w:tc>
-        <w:tc>
-          <w:tcPr>
-            <w:tcW w:w="715" w:type="dxa"/>
-            <w:vAlign w:val="center"/>
-          </w:tcPr>
-          <w:p>
-            <w:pPr>
-              <w:jc w:val="center"/>
-              <w:rPr>
-                <w:rFonts w:ascii="Arial Narrow" w:hAnsi="Arial Narrow"/>
-                <w:sz w:val="18"/>
-                <w:szCs w:val="18"/>
-                <w:lang w:val="fr-FR"/>
-              </w:rPr>
-            </w:pPr>
-            <w:r>
-              <w:rPr>
-                <w:rFonts w:ascii="Arial Narrow" w:hAnsi="Arial Narrow"/>
-                <w:sz w:val="18"/>
-                <w:szCs w:val="18"/>
-                <w:lang w:val="fr-FR"/>
-              </w:rPr>
-              <w:t>{</w:t>
-            </w:r>
-            <w:proofErr w:type="spellStart"/>
-            <w:r>
-              <w:rPr>
-                <w:rFonts w:ascii="Arial Narrow" w:hAnsi="Arial Narrow"/>
-                <w:sz w:val="18"/>
-                <w:szCs w:val="18"/>
-                <w:lang w:val="fr-FR"/>
-              </w:rPr>
-              <w:t>firstRankMean</w:t>
-            </w:r>
-            <w:proofErr w:type="spellEnd"/>
-            <w:r>
-              <w:rPr>
-                <w:rFonts w:ascii="Arial Narrow" w:hAnsi="Arial Narrow"/>
-                <w:sz w:val="18"/>
-                <w:szCs w:val="18"/>
-                <w:lang w:val="fr-FR"/>
-              </w:rPr>
-              <w:t>}</w:t>
-            </w:r>
-          </w:p>
-        </w:tc>
-        <w:tc>
-          <w:tcPr>
-            <w:tcW w:w="715" w:type="dxa"/>
-            <w:vAlign w:val="center"/>
-          </w:tcPr>
-          <w:p>
-            <w:pPr>
-              <w:jc w:val="center"/>
-              <w:rPr>
-                <w:rFonts w:ascii="Arial Narrow" w:hAnsi="Arial Narrow"/>
-                <w:sz w:val="18"/>
-                <w:szCs w:val="18"/>
-                <w:lang w:val="fr-FR"/>
-              </w:rPr>
-            </w:pPr>
-            <w:r>
-              <w:rPr>
-                <w:rFonts w:ascii="Arial Narrow" w:hAnsi="Arial Narrow"/>
-                <w:sz w:val="18"/>
-                <w:szCs w:val="18"/>
-                <w:lang w:val="fr-FR"/>
-              </w:rPr>
-              <w:t>{</w:t>
-            </w:r>
-            <w:proofErr w:type="spellStart"/>
-            <w:r>
-              <w:rPr>
-                <w:rFonts w:ascii="Arial Narrow" w:hAnsi="Arial Narrow"/>
-                <w:sz w:val="18"/>
-                <w:szCs w:val="18"/>
-                <w:lang w:val="fr-FR"/>
-              </w:rPr>
-              <w:t>lastRankMean</w:t>
-            </w:r>
-            <w:proofErr w:type="spellEnd"/>
-            <w:r>
-              <w:rPr>
-                <w:rFonts w:ascii="Arial Narrow" w:hAnsi="Arial Narrow"/>
-                <w:sz w:val="18"/>
-                <w:szCs w:val="18"/>
-                <w:lang w:val="fr-FR"/>
-              </w:rPr>
-              <w:t>}</w:t>
-            </w:r>
-          </w:p>
-        </w:tc>
-        <w:tc>
-          <w:tcPr>
-            <w:tcW w:w="1147" w:type="dxa"/>
-            <w:vAlign w:val="center"/>
-          </w:tcPr>
-          <w:p>
-            <w:pPr>
-              <w:jc w:val="center"/>
-              <w:rPr>
-                <w:rFonts w:ascii="Arial Narrow" w:hAnsi="Arial Narrow"/>
-                <w:sz w:val="18"/>
-                <w:szCs w:val="18"/>
-                <w:lang w:val="fr-FR"/>
-              </w:rPr>
-            </w:pPr>
-            <w:r>
-              <w:rPr>
-                <w:rFonts w:ascii="Arial Narrow" w:hAnsi="Arial Narrow"/>
-                <w:sz w:val="18"/>
-                <w:szCs w:val="18"/>
-                <w:lang w:val="fr-FR"/>
-              </w:rPr>
-              <w:t>{</w:t>
-            </w:r>
-            <w:proofErr w:type="spellStart"/>
-            <w:r>
-              <w:rPr>
-                <w:rFonts w:ascii="Arial Narrow" w:hAnsi="Arial Narrow"/>
-                <w:sz w:val="18"/>
-                <w:szCs w:val="18"/>
-                <w:lang w:val="fr-FR"/>
-              </w:rPr>
-              <w:t>appreciation</w:t>
-            </w:r>
-            <w:proofErr w:type="spellEnd"/>
-            <w:r>
-              <w:rPr>
-                <w:rFonts w:ascii="Arial Narrow" w:hAnsi="Arial Narrow"/>
-                <w:sz w:val="18"/>
-                <w:szCs w:val="18"/>
-                <w:lang w:val="fr-FR"/>
-              </w:rPr>
-              <w:t>}</w:t>
-            </w:r>
-            <w:r>
-              <w:rPr>
-                <w:rFonts w:ascii="Arial Narrow" w:hAnsi="Arial Narrow"/>
-                <w:sz w:val="18"/>
-                <w:szCs w:val="18"/>
-                <w:lang w:val="fr-FR"/>
-              </w:rPr>
-              <w:t>{/</w:t>
-            </w:r>
-            <w:proofErr w:type="spellStart"/>
-            <w:r>
-              <w:rPr>
-                <w:rFonts w:ascii="Arial Narrow" w:hAnsi="Arial Narrow"/>
-                <w:sz w:val="18"/>
-                <w:szCs w:val="18"/>
-                <w:lang w:val="fr-FR"/>
-              </w:rPr>
-              <w:t>subjects</w:t>
-            </w:r>
-            <w:proofErr w:type="spellEnd"/>
-            <w:r>
-              <w:rPr>
-                <w:rFonts w:ascii="Arial Narrow" w:hAnsi="Arial Narrow"/>
-                <w:sz w:val="18"/>
-                <w:szCs w:val="18"/>
-                <w:lang w:val="fr-FR"/>
-              </w:rPr>
-              <w:t>}</w:t>
+              <w:t>{/subjects}</w:t>
             </w:r>
           </w:p>
         </w:tc>
@@ -1558,9 +1226,9 @@
       </w:tblPr>
       <w:tblGrid>
         <w:gridCol w:w="1629"/>
-        <w:gridCol w:w="2818"/>
-        <w:gridCol w:w="2218"/>
-        <w:gridCol w:w="2112"/>
+        <w:gridCol w:w="1876"/>
+        <w:gridCol w:w="1710"/>
+        <w:gridCol w:w="3562"/>
         <w:gridCol w:w="2112"/>
       </w:tblGrid>
       <w:tr>
@@ -1591,7 +1259,7 @@
         </w:tc>
         <w:tc>
           <w:tcPr>
-            <w:tcW w:w="2818" w:type="dxa"/>
+            <w:tcW w:w="1876" w:type="dxa"/>
             <w:vAlign w:val="center"/>
           </w:tcPr>
           <w:p>
@@ -1616,17 +1284,7 @@
                 <w:bCs/>
                 <w:lang w:val="fr-FR"/>
               </w:rPr>
-              <w:t>{</w:t>
-            </w:r>
-            <w:proofErr w:type="spellStart"/>
-            <w:r>
-              <w:rPr>
-                <w:rFonts w:ascii="Arial Narrow" w:hAnsi="Arial Narrow"/>
-                <w:b/>
-                <w:bCs/>
-                <w:lang w:val="fr-FR"/>
-              </w:rPr>
-              <w:t>totalPoint</w:t>
+              <w:t>{totalPoint</w:t>
             </w:r>
             <w:r>
               <w:rPr>
@@ -1637,7 +1295,6 @@
               </w:rPr>
               <w:t>s</w:t>
             </w:r>
-            <w:proofErr w:type="spellEnd"/>
             <w:r>
               <w:rPr>
                 <w:rFonts w:ascii="Arial Narrow" w:hAnsi="Arial Narrow"/>
@@ -1651,7 +1308,7 @@
         </w:tc>
         <w:tc>
           <w:tcPr>
-            <w:tcW w:w="2218" w:type="dxa"/>
+            <w:tcW w:w="1710" w:type="dxa"/>
             <w:vAlign w:val="center"/>
           </w:tcPr>
           <w:p>
@@ -1667,53 +1324,61 @@
                 <w:rFonts w:ascii="Arial Narrow" w:hAnsi="Arial Narrow"/>
                 <w:lang w:val="fr-FR"/>
               </w:rPr>
-              <w:t xml:space="preserve">Total </w:t>
-            </w:r>
-            <w:proofErr w:type="spellStart"/>
-            <w:r>
-              <w:rPr>
-                <w:rFonts w:ascii="Arial Narrow" w:hAnsi="Arial Narrow"/>
-                <w:lang w:val="fr-FR"/>
-              </w:rPr>
-              <w:t>Coef</w:t>
-            </w:r>
-            <w:proofErr w:type="spellEnd"/>
-            <w:r>
-              <w:rPr>
-                <w:rFonts w:ascii="Arial Narrow" w:hAnsi="Arial Narrow"/>
-                <w:lang w:val="fr-FR"/>
-              </w:rPr>
-              <w:t xml:space="preserve"> </w:t>
-            </w:r>
-            <w:r>
-              <w:rPr>
-                <w:rFonts w:ascii="Arial Narrow" w:hAnsi="Arial Narrow"/>
-                <w:b/>
-                <w:bCs/>
-                <w:lang w:val="fr-FR"/>
-              </w:rPr>
-              <w:t>{</w:t>
-            </w:r>
-            <w:proofErr w:type="spellStart"/>
-            <w:r>
-              <w:rPr>
-                <w:rFonts w:ascii="Arial Narrow" w:hAnsi="Arial Narrow"/>
-                <w:b/>
-                <w:bCs/>
-                <w:lang w:val="fr-FR"/>
-              </w:rPr>
-              <w:t>totalCoef</w:t>
-            </w:r>
-            <w:proofErr w:type="spellEnd"/>
-            <w:r>
-              <w:rPr>
-                <w:rFonts w:ascii="Arial Narrow" w:hAnsi="Arial Narrow"/>
-                <w:b/>
-                <w:bCs/>
-                <w:lang w:val="fr-FR"/>
-              </w:rPr>
-              <w:t>}</w:t>
-            </w:r>
+              <w:t xml:space="preserve">Total Coef </w:t>
+            </w:r>
+            <w:r>
+              <w:rPr>
+                <w:rFonts w:ascii="Arial Narrow" w:hAnsi="Arial Narrow"/>
+                <w:b/>
+                <w:bCs/>
+                <w:lang w:val="fr-FR"/>
+              </w:rPr>
+              <w:t>{totalCoef}</w:t>
+            </w:r>
+          </w:p>
+        </w:tc>
+        <w:tc>
+          <w:tcPr>
+            <w:tcW w:w="3562" w:type="dxa"/>
+            <w:vAlign w:val="center"/>
+          </w:tcPr>
+          <w:p>
+            <w:pPr>
+              <w:jc w:val="center"/>
+              <w:rPr>
+                <w:rFonts w:ascii="Arial Narrow" w:hAnsi="Arial Narrow"/>
+                <w:lang w:val="fr-FR"/>
+              </w:rPr>
+            </w:pPr>
+            <w:r>
+              <w:rPr>
+                <w:rFonts w:ascii="Arial Narrow" w:hAnsi="Arial Narrow"/>
+                <w:lang w:val="fr-FR"/>
+              </w:rPr>
+              <w:t xml:space="preserve">Moy. Gen </w:t>
+            </w:r>
+            <w:r>
+              <w:rPr>
+                <w:rFonts w:ascii="Arial Narrow" w:hAnsi="Arial Narrow"/>
+                <w:b/>
+                <w:bCs/>
+                <w:sz w:val="28"/>
+                <w:szCs w:val="28"/>
+                <w:lang w:val="fr-FR"/>
+              </w:rPr>
+              <w:t>{generalMean}</w:t>
+            </w:r>
+            <w:r>
+              <w:rPr>
+                <w:rFonts w:ascii="Arial Narrow" w:hAnsi="Arial Narrow"/>
+                <w:sz w:val="16"/>
+                <w:szCs w:val="16"/>
+                <w:lang w:val="fr-FR"/>
+              </w:rPr>
+              <w:t>({generalMeanInLetter})</w:t>
+            </w:r>
+            <w:bookmarkStart w:id="0" w:name="_GoBack"/>
+            <w:bookmarkEnd w:id="0"/>
           </w:p>
         </w:tc>
         <w:tc>
@@ -1729,37 +1394,12 @@
                 <w:lang w:val="fr-FR"/>
               </w:rPr>
             </w:pPr>
-            <w:proofErr w:type="spellStart"/>
-            <w:r>
-              <w:rPr>
-                <w:rFonts w:ascii="Arial Narrow" w:hAnsi="Arial Narrow"/>
-                <w:lang w:val="fr-FR"/>
-              </w:rPr>
-              <w:t>Moy</w:t>
-            </w:r>
-            <w:proofErr w:type="spellEnd"/>
-            <w:r>
-              <w:rPr>
-                <w:rFonts w:ascii="Arial Narrow" w:hAnsi="Arial Narrow"/>
-                <w:lang w:val="fr-FR"/>
-              </w:rPr>
-              <w:t xml:space="preserve">. </w:t>
-            </w:r>
-            <w:proofErr w:type="spellStart"/>
-            <w:r>
-              <w:rPr>
-                <w:rFonts w:ascii="Arial Narrow" w:hAnsi="Arial Narrow"/>
-                <w:lang w:val="fr-FR"/>
-              </w:rPr>
-              <w:t>Gen</w:t>
-            </w:r>
-            <w:proofErr w:type="spellEnd"/>
-            <w:r>
-              <w:rPr>
-                <w:rFonts w:ascii="Arial Narrow" w:hAnsi="Arial Narrow"/>
-                <w:lang w:val="fr-FR"/>
-              </w:rPr>
-              <w:t xml:space="preserve"> </w:t>
+            <w:r>
+              <w:rPr>
+                <w:rFonts w:ascii="Arial Narrow" w:hAnsi="Arial Narrow"/>
+                <w:lang w:val="fr-FR"/>
+              </w:rPr>
+              <w:t xml:space="preserve">Rang </w:t>
             </w:r>
             <w:r>
               <w:rPr>
@@ -1770,88 +1410,7 @@
                 <w:szCs w:val="28"/>
                 <w:lang w:val="fr-FR"/>
               </w:rPr>
-              <w:t>{</w:t>
-            </w:r>
-            <w:proofErr w:type="spellStart"/>
-            <w:r>
-              <w:rPr>
-                <w:rFonts w:ascii="Arial Narrow" w:hAnsi="Arial Narrow"/>
-                <w:b/>
-                <w:bCs/>
-                <w:sz w:val="28"/>
-                <w:szCs w:val="28"/>
-                <w:lang w:val="fr-FR"/>
-              </w:rPr>
-              <w:t>generalMean</w:t>
-            </w:r>
-            <w:proofErr w:type="spellEnd"/>
-            <w:r>
-              <w:rPr>
-                <w:rFonts w:ascii="Arial Narrow" w:hAnsi="Arial Narrow"/>
-                <w:b/>
-                <w:bCs/>
-                <w:sz w:val="28"/>
-                <w:szCs w:val="28"/>
-                <w:lang w:val="fr-FR"/>
-              </w:rPr>
-              <w:t>}</w:t>
-            </w:r>
-          </w:p>
-        </w:tc>
-        <w:tc>
-          <w:tcPr>
-            <w:tcW w:w="2112" w:type="dxa"/>
-            <w:vAlign w:val="center"/>
-          </w:tcPr>
-          <w:p>
-            <w:pPr>
-              <w:jc w:val="center"/>
-              <w:rPr>
-                <w:rFonts w:ascii="Arial Narrow" w:hAnsi="Arial Narrow"/>
-                <w:lang w:val="fr-FR"/>
-              </w:rPr>
-            </w:pPr>
-            <w:r>
-              <w:rPr>
-                <w:rFonts w:ascii="Arial Narrow" w:hAnsi="Arial Narrow"/>
-                <w:lang w:val="fr-FR"/>
-              </w:rPr>
-              <w:t xml:space="preserve">Rang </w:t>
-            </w:r>
-            <w:r>
-              <w:rPr>
-                <w:rFonts w:ascii="Arial Narrow" w:hAnsi="Arial Narrow"/>
-                <w:b/>
-                <w:bCs/>
-                <w:sz w:val="28"/>
-                <w:szCs w:val="28"/>
-                <w:lang w:val="fr-FR"/>
-              </w:rPr>
-              <w:t>{</w:t>
-            </w:r>
-            <w:proofErr w:type="spellStart"/>
-            <w:r>
-              <w:rPr>
-                <w:rFonts w:ascii="Arial Narrow" w:hAnsi="Arial Narrow"/>
-                <w:b/>
-                <w:bCs/>
-                <w:sz w:val="28"/>
-                <w:szCs w:val="28"/>
-                <w:lang w:val="fr-FR"/>
-              </w:rPr>
-              <w:t>mainRank</w:t>
-            </w:r>
-            <w:proofErr w:type="spellEnd"/>
-            <w:r>
-              <w:rPr>
-                <w:rFonts w:ascii="Arial Narrow" w:hAnsi="Arial Narrow"/>
-                <w:b/>
-                <w:bCs/>
-                <w:sz w:val="28"/>
-                <w:szCs w:val="28"/>
-                <w:lang w:val="fr-FR"/>
-              </w:rPr>
-              <w:t>}</w:t>
+              <w:t>{mainRank}</w:t>
             </w:r>
           </w:p>
         </w:tc>
@@ -1888,9 +1447,8 @@
           <w:bCs/>
           <w:lang w:val="fr-FR"/>
         </w:rPr>
-        <w:t>{</w:t>
+        <w:t>{bestClass</w:t>
       </w:r>
-      <w:proofErr w:type="spellStart"/>
       <w:r>
         <w:rPr>
           <w:rFonts w:ascii="Arial Narrow" w:hAnsi="Arial Narrow"/>
@@ -1898,7 +1456,7 @@
           <w:bCs/>
           <w:lang w:val="fr-FR"/>
         </w:rPr>
-        <w:t>bestClass</w:t>
+        <w:t>room</w:t>
       </w:r>
       <w:r>
         <w:rPr>
@@ -1907,6 +1465,40 @@
           <w:bCs/>
           <w:lang w:val="fr-FR"/>
         </w:rPr>
+        <w:t>Mean}</w:t>
+      </w:r>
+      <w:r>
+        <w:rPr>
+          <w:rFonts w:ascii="Arial Narrow" w:hAnsi="Arial Narrow"/>
+          <w:b/>
+          <w:bCs/>
+          <w:lang w:val="fr-FR"/>
+        </w:rPr>
+        <w:tab/>
+      </w:r>
+      <w:r>
+        <w:rPr>
+          <w:rFonts w:ascii="Arial Narrow" w:hAnsi="Arial Narrow"/>
+          <w:lang w:val="fr-FR"/>
+        </w:rPr>
+        <w:t xml:space="preserve">Plus faible Moyenne de la classe : </w:t>
+      </w:r>
+      <w:r>
+        <w:rPr>
+          <w:rFonts w:ascii="Arial Narrow" w:hAnsi="Arial Narrow"/>
+          <w:b/>
+          <w:bCs/>
+          <w:lang w:val="fr-FR"/>
+        </w:rPr>
+        <w:t>{lastClass</w:t>
+      </w:r>
+      <w:r>
+        <w:rPr>
+          <w:rFonts w:ascii="Arial Narrow" w:hAnsi="Arial Narrow"/>
+          <w:b/>
+          <w:bCs/>
+          <w:lang w:val="fr-FR"/>
+        </w:rPr>
         <w:t>room</w:t>
       </w:r>
       <w:r>
@@ -1916,80 +1508,7 @@
           <w:bCs/>
           <w:lang w:val="fr-FR"/>
         </w:rPr>
-        <w:t>Mean</w:t>
-      </w:r>
-      <w:proofErr w:type="spellEnd"/>
-      <w:r>
-        <w:rPr>
-          <w:rFonts w:ascii="Arial Narrow" w:hAnsi="Arial Narrow"/>
-          <w:b/>
-          <w:bCs/>
-          <w:lang w:val="fr-FR"/>
-        </w:rPr>
-        <w:t>}</w:t>
-      </w:r>
-      <w:r>
-        <w:rPr>
-          <w:rFonts w:ascii="Arial Narrow" w:hAnsi="Arial Narrow"/>
-          <w:b/>
-          <w:bCs/>
-          <w:lang w:val="fr-FR"/>
-        </w:rPr>
-        <w:tab/>
-      </w:r>
-      <w:r>
-        <w:rPr>
-          <w:rFonts w:ascii="Arial Narrow" w:hAnsi="Arial Narrow"/>
-          <w:lang w:val="fr-FR"/>
-        </w:rPr>
-        <w:t xml:space="preserve">Plus faible Moyenne de la classe : </w:t>
-      </w:r>
-      <w:r>
-        <w:rPr>
-          <w:rFonts w:ascii="Arial Narrow" w:hAnsi="Arial Narrow"/>
-          <w:b/>
-          <w:bCs/>
-          <w:lang w:val="fr-FR"/>
-        </w:rPr>
-        <w:t>{</w:t>
-      </w:r>
-      <w:proofErr w:type="spellStart"/>
-      <w:r>
-        <w:rPr>
-          <w:rFonts w:ascii="Arial Narrow" w:hAnsi="Arial Narrow"/>
-          <w:b/>
-          <w:bCs/>
-          <w:lang w:val="fr-FR"/>
-        </w:rPr>
-        <w:t>lastClass</w:t>
-      </w:r>
-      <w:r>
-        <w:rPr>
-          <w:rFonts w:ascii="Arial Narrow" w:hAnsi="Arial Narrow"/>
-          <w:b/>
-          <w:bCs/>
-          <w:lang w:val="fr-FR"/>
-        </w:rPr>
-        <w:t>room</w:t>
-      </w:r>
-      <w:r>
-        <w:rPr>
-          <w:rFonts w:ascii="Arial Narrow" w:hAnsi="Arial Narrow"/>
-          <w:b/>
-          <w:bCs/>
-          <w:lang w:val="fr-FR"/>
-        </w:rPr>
-        <w:t>Mean</w:t>
-      </w:r>
-      <w:proofErr w:type="spellEnd"/>
-      <w:r>
-        <w:rPr>
-          <w:rFonts w:ascii="Arial Narrow" w:hAnsi="Arial Narrow"/>
-          <w:b/>
-          <w:bCs/>
-          <w:lang w:val="fr-FR"/>
-        </w:rPr>
-        <w:t>}</w:t>
+        <w:t>Mean}</w:t>
       </w:r>
     </w:p>
     <w:p>
@@ -2208,31 +1727,7 @@
                 <w:szCs w:val="52"/>
                 <w:lang w:val="fr-FR"/>
               </w:rPr>
-              <w:t>{</w:t>
-            </w:r>
-            <w:proofErr w:type="spellStart"/>
-            <w:r>
-              <w:rPr>
-                <w:rFonts w:ascii="Arial Narrow" w:hAnsi="Arial Narrow"/>
-                <w:b/>
-                <w:bCs/>
-                <w:sz w:val="52"/>
-                <w:szCs w:val="52"/>
-                <w:lang w:val="fr-FR"/>
-              </w:rPr>
-              <w:t>generalAppreciation</w:t>
-            </w:r>
-            <w:proofErr w:type="spellEnd"/>
-            <w:r>
-              <w:rPr>
-                <w:rFonts w:ascii="Arial Narrow" w:hAnsi="Arial Narrow"/>
-                <w:b/>
-                <w:bCs/>
-                <w:sz w:val="52"/>
-                <w:szCs w:val="52"/>
-                <w:lang w:val="fr-FR"/>
-              </w:rPr>
-              <w:t>}</w:t>
+              <w:t>{generalAppreciation}</w:t>
             </w:r>
           </w:p>
         </w:tc>
@@ -2269,9 +1764,17 @@
                 <w:szCs w:val="18"/>
                 <w:lang w:val="fr-FR"/>
               </w:rPr>
-              <w:t>{</w:t>
-            </w:r>
-            <w:proofErr w:type="spellStart"/>
+              <w:t>{director}</w:t>
+            </w:r>
+          </w:p>
+          <w:p>
+            <w:pPr>
+              <w:jc w:val="center"/>
+              <w:rPr>
+                <w:rFonts w:ascii="Arial Narrow" w:hAnsi="Arial Narrow"/>
+                <w:lang w:val="fr-FR"/>
+              </w:rPr>
+            </w:pPr>
             <w:r>
               <w:rPr>
                 <w:rFonts w:ascii="Arial Narrow" w:hAnsi="Arial Narrow"/>
@@ -2279,55 +1782,7 @@
                 <w:szCs w:val="18"/>
                 <w:lang w:val="fr-FR"/>
               </w:rPr>
-              <w:t>director</w:t>
-            </w:r>
-            <w:proofErr w:type="spellEnd"/>
-            <w:r>
-              <w:rPr>
-                <w:rFonts w:ascii="Arial Narrow" w:hAnsi="Arial Narrow"/>
-                <w:sz w:val="18"/>
-                <w:szCs w:val="18"/>
-                <w:lang w:val="fr-FR"/>
-              </w:rPr>
-              <w:t>}</w:t>
-            </w:r>
-          </w:p>
-          <w:p>
-            <w:pPr>
-              <w:jc w:val="center"/>
-              <w:rPr>
-                <w:rFonts w:ascii="Arial Narrow" w:hAnsi="Arial Narrow"/>
-                <w:lang w:val="fr-FR"/>
-              </w:rPr>
-            </w:pPr>
-            <w:r>
-              <w:rPr>
-                <w:rFonts w:ascii="Arial Narrow" w:hAnsi="Arial Narrow"/>
-                <w:sz w:val="18"/>
-                <w:szCs w:val="18"/>
-                <w:lang w:val="fr-FR"/>
-              </w:rPr>
-              <w:t>Le {</w:t>
-            </w:r>
-            <w:proofErr w:type="spellStart"/>
-            <w:r>
-              <w:rPr>
-                <w:rFonts w:ascii="Arial Narrow" w:hAnsi="Arial Narrow"/>
-                <w:sz w:val="18"/>
-                <w:szCs w:val="18"/>
-                <w:lang w:val="fr-FR"/>
-              </w:rPr>
-              <w:t>printingDate</w:t>
-            </w:r>
-            <w:proofErr w:type="spellEnd"/>
-            <w:r>
-              <w:rPr>
-                <w:rFonts w:ascii="Arial Narrow" w:hAnsi="Arial Narrow"/>
-                <w:sz w:val="18"/>
-                <w:szCs w:val="18"/>
-                <w:lang w:val="fr-FR"/>
-              </w:rPr>
-              <w:t>}</w:t>
+              <w:t>Le {printingDate}</w:t>
             </w:r>
           </w:p>
         </w:tc>
@@ -2500,7 +1955,6 @@
               </w:rPr>
               <w:t>{</w:t>
             </w:r>
-            <w:proofErr w:type="spellStart"/>
             <w:r>
               <w:rPr>
                 <w:rFonts w:ascii="Arial Narrow" w:hAnsi="Arial Narrow"/>
@@ -2510,7 +1964,6 @@
               </w:rPr>
               <w:t>honor</w:t>
             </w:r>
-            <w:proofErr w:type="spellEnd"/>
             <w:r>
               <w:rPr>
                 <w:rFonts w:ascii="Arial Narrow" w:hAnsi="Arial Narrow"/>
@@ -2718,27 +2171,7 @@
                 <w:szCs w:val="28"/>
                 <w:lang w:val="fr-FR"/>
               </w:rPr>
-              <w:t>{</w:t>
-            </w:r>
-            <w:proofErr w:type="spellStart"/>
-            <w:r>
-              <w:rPr>
-                <w:rFonts w:ascii="Arial Narrow" w:hAnsi="Arial Narrow"/>
-                <w:sz w:val="28"/>
-                <w:szCs w:val="28"/>
-                <w:lang w:val="fr-FR"/>
-              </w:rPr>
-              <w:t>blame</w:t>
-            </w:r>
-            <w:proofErr w:type="spellEnd"/>
-            <w:r>
-              <w:rPr>
-                <w:rFonts w:ascii="Arial Narrow" w:hAnsi="Arial Narrow"/>
-                <w:sz w:val="28"/>
-                <w:szCs w:val="28"/>
-                <w:lang w:val="fr-FR"/>
-              </w:rPr>
-              <w:t>}</w:t>
+              <w:t>{blame}</w:t>
             </w:r>
           </w:p>
         </w:tc>
@@ -2902,25 +2335,7 @@
         <w:szCs w:val="16"/>
         <w:lang w:val="fr-FR"/>
       </w:rPr>
-      <w:t xml:space="preserve">10 / 11 / 2011 Siège : 07 BP </w:t>
-    </w:r>
-    <w:proofErr w:type="gramStart"/>
-    <w:r>
-      <w:rPr>
-        <w:sz w:val="16"/>
-        <w:szCs w:val="16"/>
-        <w:lang w:val="fr-FR"/>
-      </w:rPr>
-      <w:t>155  Cotonou</w:t>
-    </w:r>
-    <w:proofErr w:type="gramEnd"/>
-    <w:r>
-      <w:rPr>
-        <w:sz w:val="16"/>
-        <w:szCs w:val="16"/>
-        <w:lang w:val="fr-FR"/>
-      </w:rPr>
-      <w:t xml:space="preserve"> Tél. : (+229) 21 35 08 90 94 97 97 66 43 14 14 IFU N° : 3201500303213 du 09/02/15</w:t>
+      <w:t>10 / 11 / 2011 Siège : 07 BP 155  Cotonou Tél. : (+229) 21 35 08 90 94 97 97 66 43 14 14 IFU N° : 3201500303213 du 09/02/15</w:t>
     </w:r>
   </w:p>
   <w:p>
@@ -2933,23 +2348,13 @@
         <w:lang w:val="fr-FR"/>
       </w:rPr>
     </w:pPr>
-    <w:proofErr w:type="spellStart"/>
     <w:r>
       <w:rPr>
         <w:sz w:val="16"/>
         <w:szCs w:val="16"/>
         <w:lang w:val="fr-FR"/>
       </w:rPr>
-      <w:t>Rép</w:t>
-    </w:r>
-    <w:proofErr w:type="spellEnd"/>
-    <w:r>
-      <w:rPr>
-        <w:sz w:val="16"/>
-        <w:szCs w:val="16"/>
-        <w:lang w:val="fr-FR"/>
-      </w:rPr>
-      <w:t>. Du Bénin 5</w:t>
+      <w:t>Rép. Du Bénin 5</w:t>
     </w:r>
     <w:r>
       <w:rPr>
@@ -2966,61 +2371,7 @@
         <w:szCs w:val="16"/>
         <w:lang w:val="fr-FR"/>
       </w:rPr>
-      <w:t xml:space="preserve"> rue </w:t>
-    </w:r>
-    <w:proofErr w:type="gramStart"/>
-    <w:r>
-      <w:rPr>
-        <w:sz w:val="16"/>
-        <w:szCs w:val="16"/>
-        <w:lang w:val="fr-FR"/>
-      </w:rPr>
-      <w:t>à  droite</w:t>
-    </w:r>
-    <w:proofErr w:type="gramEnd"/>
-    <w:r>
-      <w:rPr>
-        <w:sz w:val="16"/>
-        <w:szCs w:val="16"/>
-        <w:lang w:val="fr-FR"/>
-      </w:rPr>
-      <w:t xml:space="preserve"> </w:t>
-    </w:r>
-    <w:proofErr w:type="spellStart"/>
-    <w:r>
-      <w:rPr>
-        <w:sz w:val="16"/>
-        <w:szCs w:val="16"/>
-        <w:lang w:val="fr-FR"/>
-      </w:rPr>
-      <w:t>apèrs</w:t>
-    </w:r>
-    <w:proofErr w:type="spellEnd"/>
-    <w:r>
-      <w:rPr>
-        <w:sz w:val="16"/>
-        <w:szCs w:val="16"/>
-        <w:lang w:val="fr-FR"/>
-      </w:rPr>
-      <w:t xml:space="preserve"> le séminaire Jean Eudes d’</w:t>
-    </w:r>
-    <w:proofErr w:type="spellStart"/>
-    <w:r>
-      <w:rPr>
-        <w:sz w:val="16"/>
-        <w:szCs w:val="16"/>
-        <w:lang w:val="fr-FR"/>
-      </w:rPr>
-      <w:t>Atrokpocodji</w:t>
-    </w:r>
-    <w:proofErr w:type="spellEnd"/>
-    <w:r>
-      <w:rPr>
-        <w:sz w:val="16"/>
-        <w:szCs w:val="16"/>
-        <w:lang w:val="fr-FR"/>
-      </w:rPr>
-      <w:t xml:space="preserve"> 4</w:t>
+      <w:t xml:space="preserve"> rue à  droite apèrs le séminaire Jean Eudes d’Atrokpocodji 4</w:t>
     </w:r>
     <w:r>
       <w:rPr>

</xml_diff>